<commit_message>
Final rapport and zip file
</commit_message>
<xml_diff>
--- a/Report/TINONS_SpeakerRecognition_Bjarke_Kim.docx
+++ b/Report/TINONS_SpeakerRecognition_Bjarke_Kim.docx
@@ -3304,15 +3304,15 @@
           <w:lang w:val="en-US"/>
         </w:rPr>
       </w:pPr>
-      <w:bookmarkStart w:id="2" w:name="_Toc325471325"/>
-      <w:bookmarkStart w:id="3" w:name="_Toc326250788"/>
+      <w:bookmarkStart w:id="2" w:name="_Toc326250788"/>
+      <w:bookmarkStart w:id="3" w:name="_Toc325471325"/>
       <w:r>
         <w:rPr>
           <w:lang w:val="en-US"/>
         </w:rPr>
         <w:t>Glossary</w:t>
       </w:r>
-      <w:bookmarkEnd w:id="3"/>
+      <w:bookmarkEnd w:id="2"/>
     </w:p>
     <w:tbl>
       <w:tblPr>
@@ -3819,7 +3819,7 @@
         </w:rPr>
         <w:t>Theory</w:t>
       </w:r>
-      <w:bookmarkEnd w:id="2"/>
+      <w:bookmarkEnd w:id="3"/>
       <w:bookmarkEnd w:id="4"/>
     </w:p>
     <w:p>
@@ -4234,7 +4234,7 @@
           <v:shape id="_x0000_i1025" type="#_x0000_t75" style="width:503.05pt;height:58.35pt" o:ole="">
             <v:imagedata r:id="rId9" o:title=""/>
           </v:shape>
-          <o:OLEObject Type="Embed" ProgID="Visio.Drawing.11" ShapeID="_x0000_i1025" DrawAspect="Content" ObjectID="_1399992721" r:id="rId10"/>
+          <o:OLEObject Type="Embed" ProgID="Visio.Drawing.11" ShapeID="_x0000_i1025" DrawAspect="Content" ObjectID="_1400006366" r:id="rId10"/>
         </w:object>
       </w:r>
     </w:p>
@@ -4690,7 +4690,20 @@
         <w:rPr>
           <w:lang w:val="en-US"/>
         </w:rPr>
-        <w:t>The MATLAB toolbox voicebox has been used to create the MFCC where we have created 12 cepstral coefficients for each sample with a window of 30 ms for each speech recordings. With a sampling rate of 44.1 kHz (fs) we have:</w:t>
+        <w:t xml:space="preserve">The MATLAB toolbox </w:t>
+      </w:r>
+      <w:r>
+        <w:rPr>
+          <w:b/>
+          <w:lang w:val="en-US"/>
+        </w:rPr>
+        <w:t>voicebox</w:t>
+      </w:r>
+      <w:r>
+        <w:rPr>
+          <w:lang w:val="en-US"/>
+        </w:rPr>
+        <w:t xml:space="preserve"> has been used to create the MFCC where we have created 12 cepstral coefficients for each sample with a window of 30 ms for each speech recordings. With a sampling rate of 44.1 kHz (fs) we have:</w:t>
       </w:r>
     </w:p>
     <w:p>
@@ -19816,8 +19829,8 @@
           <w:lang w:val="en-US"/>
         </w:rPr>
       </w:pPr>
-      <w:bookmarkStart w:id="14" w:name="_Toc325471332"/>
-      <w:bookmarkStart w:id="15" w:name="_Toc326250795"/>
+      <w:bookmarkStart w:id="14" w:name="_Toc326250795"/>
+      <w:bookmarkStart w:id="15" w:name="_Toc325471332"/>
       <w:r>
         <w:rPr>
           <w:lang w:val="en-US"/>
@@ -19825,7 +19838,7 @@
         <w:lastRenderedPageBreak/>
         <w:t>Bayesian Classifier / probabilistic classifier</w:t>
       </w:r>
-      <w:bookmarkEnd w:id="15"/>
+      <w:bookmarkEnd w:id="14"/>
       <w:r>
         <w:rPr>
           <w:lang w:val="en-US"/>
@@ -21777,9 +21790,22 @@
         <w:rPr>
           <w:lang w:val="en-US"/>
         </w:rPr>
-        <w:t xml:space="preserve">The above sketch also shows a decision boundary, being where </w:t>
+        <w:t xml:space="preserve">The above sketch also shows a decision boundary, being </w:t>
+      </w:r>
+      <w:r>
+        <w:rPr>
+          <w:lang w:val="en-US"/>
+        </w:rPr>
+        <w:t>where</w:t>
       </w:r>
       <m:oMath>
+        <m:r>
+          <w:rPr>
+            <w:rFonts w:ascii="Cambria Math" w:hAnsi="Cambria Math"/>
+            <w:lang w:val="en-US"/>
+          </w:rPr>
+          <m:t xml:space="preserve"> </m:t>
+        </m:r>
         <m:r>
           <m:rPr>
             <m:sty m:val="bi"/>
@@ -22051,7 +22077,7 @@
         </w:rPr>
         <w:t xml:space="preserve"> </w:t>
       </w:r>
-      <w:bookmarkEnd w:id="14"/>
+      <w:bookmarkEnd w:id="15"/>
     </w:p>
     <w:p>
       <w:pPr>
@@ -22581,7 +22607,13 @@
         <w:rPr>
           <w:lang w:val="en-US"/>
         </w:rPr>
-        <w:t xml:space="preserve"> variance between iterations is below a treshold</w:t>
+        <w:t xml:space="preserve"> variance between iterations is below a </w:t>
+      </w:r>
+      <w:r>
+        <w:rPr>
+          <w:lang w:val="en-US"/>
+        </w:rPr>
+        <w:t>threshold</w:t>
       </w:r>
       <w:r>
         <w:rPr>
@@ -28246,6 +28278,7 @@
           <w:p>
             <w:pPr>
               <w:rPr>
+                <w:b/>
                 <w:lang w:val="en-US"/>
               </w:rPr>
             </w:pPr>
@@ -29141,10 +29174,10 @@
     <w:p>
       <w:pPr>
         <w:pBdr>
-          <w:top w:val="single" w:sz="4" w:space="1" w:color="auto"/>
-          <w:left w:val="single" w:sz="4" w:space="4" w:color="auto"/>
-          <w:bottom w:val="single" w:sz="4" w:space="1" w:color="auto"/>
-          <w:right w:val="single" w:sz="4" w:space="4" w:color="auto"/>
+          <w:top w:val="double" w:sz="4" w:space="1" w:color="auto"/>
+          <w:left w:val="double" w:sz="4" w:space="4" w:color="auto"/>
+          <w:bottom w:val="double" w:sz="4" w:space="1" w:color="auto"/>
+          <w:right w:val="double" w:sz="4" w:space="4" w:color="auto"/>
         </w:pBdr>
         <w:autoSpaceDE w:val="0"/>
         <w:autoSpaceDN w:val="0"/>
@@ -29301,10 +29334,10 @@
     <w:p>
       <w:pPr>
         <w:pBdr>
-          <w:top w:val="single" w:sz="4" w:space="1" w:color="auto"/>
-          <w:left w:val="single" w:sz="4" w:space="4" w:color="auto"/>
-          <w:bottom w:val="single" w:sz="4" w:space="1" w:color="auto"/>
-          <w:right w:val="single" w:sz="4" w:space="4" w:color="auto"/>
+          <w:top w:val="double" w:sz="4" w:space="1" w:color="auto"/>
+          <w:left w:val="double" w:sz="4" w:space="4" w:color="auto"/>
+          <w:bottom w:val="double" w:sz="4" w:space="1" w:color="auto"/>
+          <w:right w:val="double" w:sz="4" w:space="4" w:color="auto"/>
         </w:pBdr>
         <w:autoSpaceDE w:val="0"/>
         <w:autoSpaceDN w:val="0"/>
@@ -29342,10 +29375,10 @@
     <w:p>
       <w:pPr>
         <w:pBdr>
-          <w:top w:val="single" w:sz="4" w:space="1" w:color="auto"/>
-          <w:left w:val="single" w:sz="4" w:space="4" w:color="auto"/>
-          <w:bottom w:val="single" w:sz="4" w:space="1" w:color="auto"/>
-          <w:right w:val="single" w:sz="4" w:space="4" w:color="auto"/>
+          <w:top w:val="double" w:sz="4" w:space="1" w:color="auto"/>
+          <w:left w:val="double" w:sz="4" w:space="4" w:color="auto"/>
+          <w:bottom w:val="double" w:sz="4" w:space="1" w:color="auto"/>
+          <w:right w:val="double" w:sz="4" w:space="4" w:color="auto"/>
         </w:pBdr>
         <w:autoSpaceDE w:val="0"/>
         <w:autoSpaceDN w:val="0"/>
@@ -29463,10 +29496,10 @@
     <w:p>
       <w:pPr>
         <w:pBdr>
-          <w:top w:val="single" w:sz="4" w:space="1" w:color="auto"/>
-          <w:left w:val="single" w:sz="4" w:space="4" w:color="auto"/>
-          <w:bottom w:val="single" w:sz="4" w:space="1" w:color="auto"/>
-          <w:right w:val="single" w:sz="4" w:space="4" w:color="auto"/>
+          <w:top w:val="double" w:sz="4" w:space="1" w:color="auto"/>
+          <w:left w:val="double" w:sz="4" w:space="4" w:color="auto"/>
+          <w:bottom w:val="double" w:sz="4" w:space="1" w:color="auto"/>
+          <w:right w:val="double" w:sz="4" w:space="4" w:color="auto"/>
         </w:pBdr>
         <w:autoSpaceDE w:val="0"/>
         <w:autoSpaceDN w:val="0"/>
@@ -29503,10 +29536,10 @@
     <w:p>
       <w:pPr>
         <w:pBdr>
-          <w:top w:val="single" w:sz="4" w:space="1" w:color="auto"/>
-          <w:left w:val="single" w:sz="4" w:space="4" w:color="auto"/>
-          <w:bottom w:val="single" w:sz="4" w:space="1" w:color="auto"/>
-          <w:right w:val="single" w:sz="4" w:space="4" w:color="auto"/>
+          <w:top w:val="double" w:sz="4" w:space="1" w:color="auto"/>
+          <w:left w:val="double" w:sz="4" w:space="4" w:color="auto"/>
+          <w:bottom w:val="double" w:sz="4" w:space="1" w:color="auto"/>
+          <w:right w:val="double" w:sz="4" w:space="4" w:color="auto"/>
         </w:pBdr>
         <w:autoSpaceDE w:val="0"/>
         <w:autoSpaceDN w:val="0"/>
@@ -29533,10 +29566,10 @@
     <w:p>
       <w:pPr>
         <w:pBdr>
-          <w:top w:val="single" w:sz="4" w:space="1" w:color="auto"/>
-          <w:left w:val="single" w:sz="4" w:space="4" w:color="auto"/>
-          <w:bottom w:val="single" w:sz="4" w:space="1" w:color="auto"/>
-          <w:right w:val="single" w:sz="4" w:space="4" w:color="auto"/>
+          <w:top w:val="double" w:sz="4" w:space="1" w:color="auto"/>
+          <w:left w:val="double" w:sz="4" w:space="4" w:color="auto"/>
+          <w:bottom w:val="double" w:sz="4" w:space="1" w:color="auto"/>
+          <w:right w:val="double" w:sz="4" w:space="4" w:color="auto"/>
         </w:pBdr>
         <w:autoSpaceDE w:val="0"/>
         <w:autoSpaceDN w:val="0"/>
@@ -29583,10 +29616,10 @@
     <w:p>
       <w:pPr>
         <w:pBdr>
-          <w:top w:val="single" w:sz="4" w:space="1" w:color="auto"/>
-          <w:left w:val="single" w:sz="4" w:space="4" w:color="auto"/>
-          <w:bottom w:val="single" w:sz="4" w:space="1" w:color="auto"/>
-          <w:right w:val="single" w:sz="4" w:space="4" w:color="auto"/>
+          <w:top w:val="double" w:sz="4" w:space="1" w:color="auto"/>
+          <w:left w:val="double" w:sz="4" w:space="4" w:color="auto"/>
+          <w:bottom w:val="double" w:sz="4" w:space="1" w:color="auto"/>
+          <w:right w:val="double" w:sz="4" w:space="4" w:color="auto"/>
         </w:pBdr>
         <w:autoSpaceDE w:val="0"/>
         <w:autoSpaceDN w:val="0"/>
@@ -29613,10 +29646,10 @@
     <w:p>
       <w:pPr>
         <w:pBdr>
-          <w:top w:val="single" w:sz="4" w:space="1" w:color="auto"/>
-          <w:left w:val="single" w:sz="4" w:space="4" w:color="auto"/>
-          <w:bottom w:val="single" w:sz="4" w:space="1" w:color="auto"/>
-          <w:right w:val="single" w:sz="4" w:space="4" w:color="auto"/>
+          <w:top w:val="double" w:sz="4" w:space="1" w:color="auto"/>
+          <w:left w:val="double" w:sz="4" w:space="4" w:color="auto"/>
+          <w:bottom w:val="double" w:sz="4" w:space="1" w:color="auto"/>
+          <w:right w:val="double" w:sz="4" w:space="4" w:color="auto"/>
         </w:pBdr>
         <w:autoSpaceDE w:val="0"/>
         <w:autoSpaceDN w:val="0"/>
@@ -29643,10 +29676,10 @@
     <w:p>
       <w:pPr>
         <w:pBdr>
-          <w:top w:val="single" w:sz="4" w:space="1" w:color="auto"/>
-          <w:left w:val="single" w:sz="4" w:space="4" w:color="auto"/>
-          <w:bottom w:val="single" w:sz="4" w:space="1" w:color="auto"/>
-          <w:right w:val="single" w:sz="4" w:space="4" w:color="auto"/>
+          <w:top w:val="double" w:sz="4" w:space="1" w:color="auto"/>
+          <w:left w:val="double" w:sz="4" w:space="4" w:color="auto"/>
+          <w:bottom w:val="double" w:sz="4" w:space="1" w:color="auto"/>
+          <w:right w:val="double" w:sz="4" w:space="4" w:color="auto"/>
         </w:pBdr>
         <w:autoSpaceDE w:val="0"/>
         <w:autoSpaceDN w:val="0"/>
@@ -29673,10 +29706,10 @@
     <w:p>
       <w:pPr>
         <w:pBdr>
-          <w:top w:val="single" w:sz="4" w:space="1" w:color="auto"/>
-          <w:left w:val="single" w:sz="4" w:space="4" w:color="auto"/>
-          <w:bottom w:val="single" w:sz="4" w:space="1" w:color="auto"/>
-          <w:right w:val="single" w:sz="4" w:space="4" w:color="auto"/>
+          <w:top w:val="double" w:sz="4" w:space="1" w:color="auto"/>
+          <w:left w:val="double" w:sz="4" w:space="4" w:color="auto"/>
+          <w:bottom w:val="double" w:sz="4" w:space="1" w:color="auto"/>
+          <w:right w:val="double" w:sz="4" w:space="4" w:color="auto"/>
         </w:pBdr>
         <w:autoSpaceDE w:val="0"/>
         <w:autoSpaceDN w:val="0"/>
@@ -29703,10 +29736,10 @@
     <w:p>
       <w:pPr>
         <w:pBdr>
-          <w:top w:val="single" w:sz="4" w:space="1" w:color="auto"/>
-          <w:left w:val="single" w:sz="4" w:space="4" w:color="auto"/>
-          <w:bottom w:val="single" w:sz="4" w:space="1" w:color="auto"/>
-          <w:right w:val="single" w:sz="4" w:space="4" w:color="auto"/>
+          <w:top w:val="double" w:sz="4" w:space="1" w:color="auto"/>
+          <w:left w:val="double" w:sz="4" w:space="4" w:color="auto"/>
+          <w:bottom w:val="double" w:sz="4" w:space="1" w:color="auto"/>
+          <w:right w:val="double" w:sz="4" w:space="4" w:color="auto"/>
         </w:pBdr>
         <w:autoSpaceDE w:val="0"/>
         <w:autoSpaceDN w:val="0"/>
@@ -29733,10 +29766,10 @@
     <w:p>
       <w:pPr>
         <w:pBdr>
-          <w:top w:val="single" w:sz="4" w:space="1" w:color="auto"/>
-          <w:left w:val="single" w:sz="4" w:space="4" w:color="auto"/>
-          <w:bottom w:val="single" w:sz="4" w:space="1" w:color="auto"/>
-          <w:right w:val="single" w:sz="4" w:space="4" w:color="auto"/>
+          <w:top w:val="double" w:sz="4" w:space="1" w:color="auto"/>
+          <w:left w:val="double" w:sz="4" w:space="4" w:color="auto"/>
+          <w:bottom w:val="double" w:sz="4" w:space="1" w:color="auto"/>
+          <w:right w:val="double" w:sz="4" w:space="4" w:color="auto"/>
         </w:pBdr>
         <w:autoSpaceDE w:val="0"/>
         <w:autoSpaceDN w:val="0"/>
@@ -29763,10 +29796,10 @@
     <w:p>
       <w:pPr>
         <w:pBdr>
-          <w:top w:val="single" w:sz="4" w:space="1" w:color="auto"/>
-          <w:left w:val="single" w:sz="4" w:space="4" w:color="auto"/>
-          <w:bottom w:val="single" w:sz="4" w:space="1" w:color="auto"/>
-          <w:right w:val="single" w:sz="4" w:space="4" w:color="auto"/>
+          <w:top w:val="double" w:sz="4" w:space="1" w:color="auto"/>
+          <w:left w:val="double" w:sz="4" w:space="4" w:color="auto"/>
+          <w:bottom w:val="double" w:sz="4" w:space="1" w:color="auto"/>
+          <w:right w:val="double" w:sz="4" w:space="4" w:color="auto"/>
         </w:pBdr>
         <w:autoSpaceDE w:val="0"/>
         <w:autoSpaceDN w:val="0"/>
@@ -29803,10 +29836,10 @@
     <w:p>
       <w:pPr>
         <w:pBdr>
-          <w:top w:val="single" w:sz="4" w:space="1" w:color="auto"/>
-          <w:left w:val="single" w:sz="4" w:space="4" w:color="auto"/>
-          <w:bottom w:val="single" w:sz="4" w:space="1" w:color="auto"/>
-          <w:right w:val="single" w:sz="4" w:space="4" w:color="auto"/>
+          <w:top w:val="double" w:sz="4" w:space="1" w:color="auto"/>
+          <w:left w:val="double" w:sz="4" w:space="4" w:color="auto"/>
+          <w:bottom w:val="double" w:sz="4" w:space="1" w:color="auto"/>
+          <w:right w:val="double" w:sz="4" w:space="4" w:color="auto"/>
         </w:pBdr>
         <w:autoSpaceDE w:val="0"/>
         <w:autoSpaceDN w:val="0"/>
@@ -29833,10 +29866,10 @@
     <w:p>
       <w:pPr>
         <w:pBdr>
-          <w:top w:val="single" w:sz="4" w:space="1" w:color="auto"/>
-          <w:left w:val="single" w:sz="4" w:space="4" w:color="auto"/>
-          <w:bottom w:val="single" w:sz="4" w:space="1" w:color="auto"/>
-          <w:right w:val="single" w:sz="4" w:space="4" w:color="auto"/>
+          <w:top w:val="double" w:sz="4" w:space="1" w:color="auto"/>
+          <w:left w:val="double" w:sz="4" w:space="4" w:color="auto"/>
+          <w:bottom w:val="double" w:sz="4" w:space="1" w:color="auto"/>
+          <w:right w:val="double" w:sz="4" w:space="4" w:color="auto"/>
         </w:pBdr>
         <w:autoSpaceDE w:val="0"/>
         <w:autoSpaceDN w:val="0"/>
@@ -29863,10 +29896,10 @@
     <w:p>
       <w:pPr>
         <w:pBdr>
-          <w:top w:val="single" w:sz="4" w:space="1" w:color="auto"/>
-          <w:left w:val="single" w:sz="4" w:space="4" w:color="auto"/>
-          <w:bottom w:val="single" w:sz="4" w:space="1" w:color="auto"/>
-          <w:right w:val="single" w:sz="4" w:space="4" w:color="auto"/>
+          <w:top w:val="double" w:sz="4" w:space="1" w:color="auto"/>
+          <w:left w:val="double" w:sz="4" w:space="4" w:color="auto"/>
+          <w:bottom w:val="double" w:sz="4" w:space="1" w:color="auto"/>
+          <w:right w:val="double" w:sz="4" w:space="4" w:color="auto"/>
         </w:pBdr>
         <w:autoSpaceDE w:val="0"/>
         <w:autoSpaceDN w:val="0"/>
@@ -29893,10 +29926,10 @@
     <w:p>
       <w:pPr>
         <w:pBdr>
-          <w:top w:val="single" w:sz="4" w:space="1" w:color="auto"/>
-          <w:left w:val="single" w:sz="4" w:space="4" w:color="auto"/>
-          <w:bottom w:val="single" w:sz="4" w:space="1" w:color="auto"/>
-          <w:right w:val="single" w:sz="4" w:space="4" w:color="auto"/>
+          <w:top w:val="double" w:sz="4" w:space="1" w:color="auto"/>
+          <w:left w:val="double" w:sz="4" w:space="4" w:color="auto"/>
+          <w:bottom w:val="double" w:sz="4" w:space="1" w:color="auto"/>
+          <w:right w:val="double" w:sz="4" w:space="4" w:color="auto"/>
         </w:pBdr>
         <w:autoSpaceDE w:val="0"/>
         <w:autoSpaceDN w:val="0"/>
@@ -29933,10 +29966,10 @@
     <w:p>
       <w:pPr>
         <w:pBdr>
-          <w:top w:val="single" w:sz="4" w:space="1" w:color="auto"/>
-          <w:left w:val="single" w:sz="4" w:space="4" w:color="auto"/>
-          <w:bottom w:val="single" w:sz="4" w:space="1" w:color="auto"/>
-          <w:right w:val="single" w:sz="4" w:space="4" w:color="auto"/>
+          <w:top w:val="double" w:sz="4" w:space="1" w:color="auto"/>
+          <w:left w:val="double" w:sz="4" w:space="4" w:color="auto"/>
+          <w:bottom w:val="double" w:sz="4" w:space="1" w:color="auto"/>
+          <w:right w:val="double" w:sz="4" w:space="4" w:color="auto"/>
         </w:pBdr>
         <w:autoSpaceDE w:val="0"/>
         <w:autoSpaceDN w:val="0"/>
@@ -29963,10 +29996,10 @@
     <w:p>
       <w:pPr>
         <w:pBdr>
-          <w:top w:val="single" w:sz="4" w:space="1" w:color="auto"/>
-          <w:left w:val="single" w:sz="4" w:space="4" w:color="auto"/>
-          <w:bottom w:val="single" w:sz="4" w:space="1" w:color="auto"/>
-          <w:right w:val="single" w:sz="4" w:space="4" w:color="auto"/>
+          <w:top w:val="double" w:sz="4" w:space="1" w:color="auto"/>
+          <w:left w:val="double" w:sz="4" w:space="4" w:color="auto"/>
+          <w:bottom w:val="double" w:sz="4" w:space="1" w:color="auto"/>
+          <w:right w:val="double" w:sz="4" w:space="4" w:color="auto"/>
         </w:pBdr>
         <w:autoSpaceDE w:val="0"/>
         <w:autoSpaceDN w:val="0"/>
@@ -30584,10 +30617,10 @@
     <w:p>
       <w:pPr>
         <w:pBdr>
-          <w:top w:val="single" w:sz="4" w:space="1" w:color="auto"/>
-          <w:left w:val="single" w:sz="4" w:space="1" w:color="auto"/>
-          <w:bottom w:val="single" w:sz="4" w:space="1" w:color="auto"/>
-          <w:right w:val="single" w:sz="4" w:space="1" w:color="auto"/>
+          <w:top w:val="double" w:sz="4" w:space="1" w:color="auto"/>
+          <w:left w:val="double" w:sz="4" w:space="1" w:color="auto"/>
+          <w:bottom w:val="double" w:sz="4" w:space="1" w:color="auto"/>
+          <w:right w:val="double" w:sz="4" w:space="1" w:color="auto"/>
         </w:pBdr>
         <w:autoSpaceDE w:val="0"/>
         <w:autoSpaceDN w:val="0"/>
@@ -30634,10 +30667,10 @@
     <w:p>
       <w:pPr>
         <w:pBdr>
-          <w:top w:val="single" w:sz="4" w:space="1" w:color="auto"/>
-          <w:left w:val="single" w:sz="4" w:space="1" w:color="auto"/>
-          <w:bottom w:val="single" w:sz="4" w:space="1" w:color="auto"/>
-          <w:right w:val="single" w:sz="4" w:space="1" w:color="auto"/>
+          <w:top w:val="double" w:sz="4" w:space="1" w:color="auto"/>
+          <w:left w:val="double" w:sz="4" w:space="1" w:color="auto"/>
+          <w:bottom w:val="double" w:sz="4" w:space="1" w:color="auto"/>
+          <w:right w:val="double" w:sz="4" w:space="1" w:color="auto"/>
         </w:pBdr>
         <w:autoSpaceDE w:val="0"/>
         <w:autoSpaceDN w:val="0"/>
@@ -30684,10 +30717,10 @@
     <w:p>
       <w:pPr>
         <w:pBdr>
-          <w:top w:val="single" w:sz="4" w:space="1" w:color="auto"/>
-          <w:left w:val="single" w:sz="4" w:space="1" w:color="auto"/>
-          <w:bottom w:val="single" w:sz="4" w:space="1" w:color="auto"/>
-          <w:right w:val="single" w:sz="4" w:space="1" w:color="auto"/>
+          <w:top w:val="double" w:sz="4" w:space="1" w:color="auto"/>
+          <w:left w:val="double" w:sz="4" w:space="1" w:color="auto"/>
+          <w:bottom w:val="double" w:sz="4" w:space="1" w:color="auto"/>
+          <w:right w:val="double" w:sz="4" w:space="1" w:color="auto"/>
         </w:pBdr>
         <w:autoSpaceDE w:val="0"/>
         <w:autoSpaceDN w:val="0"/>
@@ -30724,10 +30757,10 @@
     <w:p>
       <w:pPr>
         <w:pBdr>
-          <w:top w:val="single" w:sz="4" w:space="1" w:color="auto"/>
-          <w:left w:val="single" w:sz="4" w:space="1" w:color="auto"/>
-          <w:bottom w:val="single" w:sz="4" w:space="1" w:color="auto"/>
-          <w:right w:val="single" w:sz="4" w:space="1" w:color="auto"/>
+          <w:top w:val="double" w:sz="4" w:space="1" w:color="auto"/>
+          <w:left w:val="double" w:sz="4" w:space="1" w:color="auto"/>
+          <w:bottom w:val="double" w:sz="4" w:space="1" w:color="auto"/>
+          <w:right w:val="double" w:sz="4" w:space="1" w:color="auto"/>
         </w:pBdr>
         <w:autoSpaceDE w:val="0"/>
         <w:autoSpaceDN w:val="0"/>
@@ -30764,10 +30797,10 @@
     <w:p>
       <w:pPr>
         <w:pBdr>
-          <w:top w:val="single" w:sz="4" w:space="1" w:color="auto"/>
-          <w:left w:val="single" w:sz="4" w:space="1" w:color="auto"/>
-          <w:bottom w:val="single" w:sz="4" w:space="1" w:color="auto"/>
-          <w:right w:val="single" w:sz="4" w:space="1" w:color="auto"/>
+          <w:top w:val="double" w:sz="4" w:space="1" w:color="auto"/>
+          <w:left w:val="double" w:sz="4" w:space="1" w:color="auto"/>
+          <w:bottom w:val="double" w:sz="4" w:space="1" w:color="auto"/>
+          <w:right w:val="double" w:sz="4" w:space="1" w:color="auto"/>
         </w:pBdr>
         <w:autoSpaceDE w:val="0"/>
         <w:autoSpaceDN w:val="0"/>
@@ -30814,10 +30847,10 @@
     <w:p>
       <w:pPr>
         <w:pBdr>
-          <w:top w:val="single" w:sz="4" w:space="1" w:color="auto"/>
-          <w:left w:val="single" w:sz="4" w:space="1" w:color="auto"/>
-          <w:bottom w:val="single" w:sz="4" w:space="1" w:color="auto"/>
-          <w:right w:val="single" w:sz="4" w:space="1" w:color="auto"/>
+          <w:top w:val="double" w:sz="4" w:space="1" w:color="auto"/>
+          <w:left w:val="double" w:sz="4" w:space="1" w:color="auto"/>
+          <w:bottom w:val="double" w:sz="4" w:space="1" w:color="auto"/>
+          <w:right w:val="double" w:sz="4" w:space="1" w:color="auto"/>
         </w:pBdr>
         <w:autoSpaceDE w:val="0"/>
         <w:autoSpaceDN w:val="0"/>
@@ -30854,10 +30887,10 @@
     <w:p>
       <w:pPr>
         <w:pBdr>
-          <w:top w:val="single" w:sz="4" w:space="1" w:color="auto"/>
-          <w:left w:val="single" w:sz="4" w:space="1" w:color="auto"/>
-          <w:bottom w:val="single" w:sz="4" w:space="1" w:color="auto"/>
-          <w:right w:val="single" w:sz="4" w:space="1" w:color="auto"/>
+          <w:top w:val="double" w:sz="4" w:space="1" w:color="auto"/>
+          <w:left w:val="double" w:sz="4" w:space="1" w:color="auto"/>
+          <w:bottom w:val="double" w:sz="4" w:space="1" w:color="auto"/>
+          <w:right w:val="double" w:sz="4" w:space="1" w:color="auto"/>
         </w:pBdr>
         <w:autoSpaceDE w:val="0"/>
         <w:autoSpaceDN w:val="0"/>
@@ -30894,10 +30927,10 @@
     <w:p>
       <w:pPr>
         <w:pBdr>
-          <w:top w:val="single" w:sz="4" w:space="1" w:color="auto"/>
-          <w:left w:val="single" w:sz="4" w:space="1" w:color="auto"/>
-          <w:bottom w:val="single" w:sz="4" w:space="1" w:color="auto"/>
-          <w:right w:val="single" w:sz="4" w:space="1" w:color="auto"/>
+          <w:top w:val="double" w:sz="4" w:space="1" w:color="auto"/>
+          <w:left w:val="double" w:sz="4" w:space="1" w:color="auto"/>
+          <w:bottom w:val="double" w:sz="4" w:space="1" w:color="auto"/>
+          <w:right w:val="double" w:sz="4" w:space="1" w:color="auto"/>
         </w:pBdr>
         <w:autoSpaceDE w:val="0"/>
         <w:autoSpaceDN w:val="0"/>
@@ -30944,10 +30977,10 @@
     <w:p>
       <w:pPr>
         <w:pBdr>
-          <w:top w:val="single" w:sz="4" w:space="1" w:color="auto"/>
-          <w:left w:val="single" w:sz="4" w:space="1" w:color="auto"/>
-          <w:bottom w:val="single" w:sz="4" w:space="1" w:color="auto"/>
-          <w:right w:val="single" w:sz="4" w:space="1" w:color="auto"/>
+          <w:top w:val="double" w:sz="4" w:space="1" w:color="auto"/>
+          <w:left w:val="double" w:sz="4" w:space="1" w:color="auto"/>
+          <w:bottom w:val="double" w:sz="4" w:space="1" w:color="auto"/>
+          <w:right w:val="double" w:sz="4" w:space="1" w:color="auto"/>
         </w:pBdr>
         <w:autoSpaceDE w:val="0"/>
         <w:autoSpaceDN w:val="0"/>
@@ -30984,10 +31017,10 @@
     <w:p>
       <w:pPr>
         <w:pBdr>
-          <w:top w:val="single" w:sz="4" w:space="1" w:color="auto"/>
-          <w:left w:val="single" w:sz="4" w:space="1" w:color="auto"/>
-          <w:bottom w:val="single" w:sz="4" w:space="1" w:color="auto"/>
-          <w:right w:val="single" w:sz="4" w:space="1" w:color="auto"/>
+          <w:top w:val="double" w:sz="4" w:space="1" w:color="auto"/>
+          <w:left w:val="double" w:sz="4" w:space="1" w:color="auto"/>
+          <w:bottom w:val="double" w:sz="4" w:space="1" w:color="auto"/>
+          <w:right w:val="double" w:sz="4" w:space="1" w:color="auto"/>
         </w:pBdr>
         <w:autoSpaceDE w:val="0"/>
         <w:autoSpaceDN w:val="0"/>
@@ -31024,10 +31057,10 @@
     <w:p>
       <w:pPr>
         <w:pBdr>
-          <w:top w:val="single" w:sz="4" w:space="1" w:color="auto"/>
-          <w:left w:val="single" w:sz="4" w:space="1" w:color="auto"/>
-          <w:bottom w:val="single" w:sz="4" w:space="1" w:color="auto"/>
-          <w:right w:val="single" w:sz="4" w:space="1" w:color="auto"/>
+          <w:top w:val="double" w:sz="4" w:space="1" w:color="auto"/>
+          <w:left w:val="double" w:sz="4" w:space="1" w:color="auto"/>
+          <w:bottom w:val="double" w:sz="4" w:space="1" w:color="auto"/>
+          <w:right w:val="double" w:sz="4" w:space="1" w:color="auto"/>
         </w:pBdr>
         <w:autoSpaceDE w:val="0"/>
         <w:autoSpaceDN w:val="0"/>
@@ -31074,10 +31107,10 @@
     <w:p>
       <w:pPr>
         <w:pBdr>
-          <w:top w:val="single" w:sz="4" w:space="1" w:color="auto"/>
-          <w:left w:val="single" w:sz="4" w:space="1" w:color="auto"/>
-          <w:bottom w:val="single" w:sz="4" w:space="1" w:color="auto"/>
-          <w:right w:val="single" w:sz="4" w:space="1" w:color="auto"/>
+          <w:top w:val="double" w:sz="4" w:space="1" w:color="auto"/>
+          <w:left w:val="double" w:sz="4" w:space="1" w:color="auto"/>
+          <w:bottom w:val="double" w:sz="4" w:space="1" w:color="auto"/>
+          <w:right w:val="double" w:sz="4" w:space="1" w:color="auto"/>
         </w:pBdr>
         <w:autoSpaceDE w:val="0"/>
         <w:autoSpaceDN w:val="0"/>
@@ -31114,10 +31147,10 @@
     <w:p>
       <w:pPr>
         <w:pBdr>
-          <w:top w:val="single" w:sz="4" w:space="1" w:color="auto"/>
-          <w:left w:val="single" w:sz="4" w:space="1" w:color="auto"/>
-          <w:bottom w:val="single" w:sz="4" w:space="1" w:color="auto"/>
-          <w:right w:val="single" w:sz="4" w:space="1" w:color="auto"/>
+          <w:top w:val="double" w:sz="4" w:space="1" w:color="auto"/>
+          <w:left w:val="double" w:sz="4" w:space="1" w:color="auto"/>
+          <w:bottom w:val="double" w:sz="4" w:space="1" w:color="auto"/>
+          <w:right w:val="double" w:sz="4" w:space="1" w:color="auto"/>
         </w:pBdr>
         <w:autoSpaceDE w:val="0"/>
         <w:autoSpaceDN w:val="0"/>
@@ -31145,10 +31178,10 @@
     <w:p>
       <w:pPr>
         <w:pBdr>
-          <w:top w:val="single" w:sz="4" w:space="1" w:color="auto"/>
-          <w:left w:val="single" w:sz="4" w:space="1" w:color="auto"/>
-          <w:bottom w:val="single" w:sz="4" w:space="1" w:color="auto"/>
-          <w:right w:val="single" w:sz="4" w:space="1" w:color="auto"/>
+          <w:top w:val="double" w:sz="4" w:space="1" w:color="auto"/>
+          <w:left w:val="double" w:sz="4" w:space="1" w:color="auto"/>
+          <w:bottom w:val="double" w:sz="4" w:space="1" w:color="auto"/>
+          <w:right w:val="double" w:sz="4" w:space="1" w:color="auto"/>
         </w:pBdr>
         <w:autoSpaceDE w:val="0"/>
         <w:autoSpaceDN w:val="0"/>
@@ -31195,10 +31228,10 @@
     <w:p>
       <w:pPr>
         <w:pBdr>
-          <w:top w:val="single" w:sz="4" w:space="1" w:color="auto"/>
-          <w:left w:val="single" w:sz="4" w:space="1" w:color="auto"/>
-          <w:bottom w:val="single" w:sz="4" w:space="1" w:color="auto"/>
-          <w:right w:val="single" w:sz="4" w:space="1" w:color="auto"/>
+          <w:top w:val="double" w:sz="4" w:space="1" w:color="auto"/>
+          <w:left w:val="double" w:sz="4" w:space="1" w:color="auto"/>
+          <w:bottom w:val="double" w:sz="4" w:space="1" w:color="auto"/>
+          <w:right w:val="double" w:sz="4" w:space="1" w:color="auto"/>
         </w:pBdr>
         <w:autoSpaceDE w:val="0"/>
         <w:autoSpaceDN w:val="0"/>
@@ -31235,10 +31268,10 @@
     <w:p>
       <w:pPr>
         <w:pBdr>
-          <w:top w:val="single" w:sz="4" w:space="1" w:color="auto"/>
-          <w:left w:val="single" w:sz="4" w:space="1" w:color="auto"/>
-          <w:bottom w:val="single" w:sz="4" w:space="1" w:color="auto"/>
-          <w:right w:val="single" w:sz="4" w:space="1" w:color="auto"/>
+          <w:top w:val="double" w:sz="4" w:space="1" w:color="auto"/>
+          <w:left w:val="double" w:sz="4" w:space="1" w:color="auto"/>
+          <w:bottom w:val="double" w:sz="4" w:space="1" w:color="auto"/>
+          <w:right w:val="double" w:sz="4" w:space="1" w:color="auto"/>
         </w:pBdr>
         <w:autoSpaceDE w:val="0"/>
         <w:autoSpaceDN w:val="0"/>
@@ -31275,10 +31308,10 @@
     <w:p>
       <w:pPr>
         <w:pBdr>
-          <w:top w:val="single" w:sz="4" w:space="1" w:color="auto"/>
-          <w:left w:val="single" w:sz="4" w:space="1" w:color="auto"/>
-          <w:bottom w:val="single" w:sz="4" w:space="1" w:color="auto"/>
-          <w:right w:val="single" w:sz="4" w:space="1" w:color="auto"/>
+          <w:top w:val="double" w:sz="4" w:space="1" w:color="auto"/>
+          <w:left w:val="double" w:sz="4" w:space="1" w:color="auto"/>
+          <w:bottom w:val="double" w:sz="4" w:space="1" w:color="auto"/>
+          <w:right w:val="double" w:sz="4" w:space="1" w:color="auto"/>
         </w:pBdr>
         <w:autoSpaceDE w:val="0"/>
         <w:autoSpaceDN w:val="0"/>
@@ -31315,10 +31348,10 @@
     <w:p>
       <w:pPr>
         <w:pBdr>
-          <w:top w:val="single" w:sz="4" w:space="1" w:color="auto"/>
-          <w:left w:val="single" w:sz="4" w:space="1" w:color="auto"/>
-          <w:bottom w:val="single" w:sz="4" w:space="1" w:color="auto"/>
-          <w:right w:val="single" w:sz="4" w:space="1" w:color="auto"/>
+          <w:top w:val="double" w:sz="4" w:space="1" w:color="auto"/>
+          <w:left w:val="double" w:sz="4" w:space="1" w:color="auto"/>
+          <w:bottom w:val="double" w:sz="4" w:space="1" w:color="auto"/>
+          <w:right w:val="double" w:sz="4" w:space="1" w:color="auto"/>
         </w:pBdr>
         <w:autoSpaceDE w:val="0"/>
         <w:autoSpaceDN w:val="0"/>
@@ -31365,10 +31398,10 @@
     <w:p>
       <w:pPr>
         <w:pBdr>
-          <w:top w:val="single" w:sz="4" w:space="1" w:color="auto"/>
-          <w:left w:val="single" w:sz="4" w:space="1" w:color="auto"/>
-          <w:bottom w:val="single" w:sz="4" w:space="1" w:color="auto"/>
-          <w:right w:val="single" w:sz="4" w:space="1" w:color="auto"/>
+          <w:top w:val="double" w:sz="4" w:space="1" w:color="auto"/>
+          <w:left w:val="double" w:sz="4" w:space="1" w:color="auto"/>
+          <w:bottom w:val="double" w:sz="4" w:space="1" w:color="auto"/>
+          <w:right w:val="double" w:sz="4" w:space="1" w:color="auto"/>
         </w:pBdr>
         <w:autoSpaceDE w:val="0"/>
         <w:autoSpaceDN w:val="0"/>
@@ -31405,10 +31438,10 @@
     <w:p>
       <w:pPr>
         <w:pBdr>
-          <w:top w:val="single" w:sz="4" w:space="1" w:color="auto"/>
-          <w:left w:val="single" w:sz="4" w:space="1" w:color="auto"/>
-          <w:bottom w:val="single" w:sz="4" w:space="1" w:color="auto"/>
-          <w:right w:val="single" w:sz="4" w:space="1" w:color="auto"/>
+          <w:top w:val="double" w:sz="4" w:space="1" w:color="auto"/>
+          <w:left w:val="double" w:sz="4" w:space="1" w:color="auto"/>
+          <w:bottom w:val="double" w:sz="4" w:space="1" w:color="auto"/>
+          <w:right w:val="double" w:sz="4" w:space="1" w:color="auto"/>
         </w:pBdr>
         <w:autoSpaceDE w:val="0"/>
         <w:autoSpaceDN w:val="0"/>
@@ -31445,10 +31478,10 @@
     <w:p>
       <w:pPr>
         <w:pBdr>
-          <w:top w:val="single" w:sz="4" w:space="1" w:color="auto"/>
-          <w:left w:val="single" w:sz="4" w:space="1" w:color="auto"/>
-          <w:bottom w:val="single" w:sz="4" w:space="1" w:color="auto"/>
-          <w:right w:val="single" w:sz="4" w:space="1" w:color="auto"/>
+          <w:top w:val="double" w:sz="4" w:space="1" w:color="auto"/>
+          <w:left w:val="double" w:sz="4" w:space="1" w:color="auto"/>
+          <w:bottom w:val="double" w:sz="4" w:space="1" w:color="auto"/>
+          <w:right w:val="double" w:sz="4" w:space="1" w:color="auto"/>
         </w:pBdr>
         <w:autoSpaceDE w:val="0"/>
         <w:autoSpaceDN w:val="0"/>
@@ -31485,10 +31518,10 @@
     <w:p>
       <w:pPr>
         <w:pBdr>
-          <w:top w:val="single" w:sz="4" w:space="1" w:color="auto"/>
-          <w:left w:val="single" w:sz="4" w:space="1" w:color="auto"/>
-          <w:bottom w:val="single" w:sz="4" w:space="1" w:color="auto"/>
-          <w:right w:val="single" w:sz="4" w:space="1" w:color="auto"/>
+          <w:top w:val="double" w:sz="4" w:space="1" w:color="auto"/>
+          <w:left w:val="double" w:sz="4" w:space="1" w:color="auto"/>
+          <w:bottom w:val="double" w:sz="4" w:space="1" w:color="auto"/>
+          <w:right w:val="double" w:sz="4" w:space="1" w:color="auto"/>
         </w:pBdr>
         <w:autoSpaceDE w:val="0"/>
         <w:autoSpaceDN w:val="0"/>
@@ -31525,10 +31558,10 @@
     <w:p>
       <w:pPr>
         <w:pBdr>
-          <w:top w:val="single" w:sz="4" w:space="1" w:color="auto"/>
-          <w:left w:val="single" w:sz="4" w:space="1" w:color="auto"/>
-          <w:bottom w:val="single" w:sz="4" w:space="1" w:color="auto"/>
-          <w:right w:val="single" w:sz="4" w:space="1" w:color="auto"/>
+          <w:top w:val="double" w:sz="4" w:space="1" w:color="auto"/>
+          <w:left w:val="double" w:sz="4" w:space="1" w:color="auto"/>
+          <w:bottom w:val="double" w:sz="4" w:space="1" w:color="auto"/>
+          <w:right w:val="double" w:sz="4" w:space="1" w:color="auto"/>
         </w:pBdr>
         <w:autoSpaceDE w:val="0"/>
         <w:autoSpaceDN w:val="0"/>
@@ -31555,10 +31588,10 @@
     <w:p>
       <w:pPr>
         <w:pBdr>
-          <w:top w:val="single" w:sz="4" w:space="1" w:color="auto"/>
-          <w:left w:val="single" w:sz="4" w:space="1" w:color="auto"/>
-          <w:bottom w:val="single" w:sz="4" w:space="1" w:color="auto"/>
-          <w:right w:val="single" w:sz="4" w:space="1" w:color="auto"/>
+          <w:top w:val="double" w:sz="4" w:space="1" w:color="auto"/>
+          <w:left w:val="double" w:sz="4" w:space="1" w:color="auto"/>
+          <w:bottom w:val="double" w:sz="4" w:space="1" w:color="auto"/>
+          <w:right w:val="double" w:sz="4" w:space="1" w:color="auto"/>
         </w:pBdr>
         <w:autoSpaceDE w:val="0"/>
         <w:autoSpaceDN w:val="0"/>
@@ -31605,10 +31638,10 @@
     <w:p>
       <w:pPr>
         <w:pBdr>
-          <w:top w:val="single" w:sz="4" w:space="1" w:color="auto"/>
-          <w:left w:val="single" w:sz="4" w:space="1" w:color="auto"/>
-          <w:bottom w:val="single" w:sz="4" w:space="1" w:color="auto"/>
-          <w:right w:val="single" w:sz="4" w:space="1" w:color="auto"/>
+          <w:top w:val="double" w:sz="4" w:space="1" w:color="auto"/>
+          <w:left w:val="double" w:sz="4" w:space="1" w:color="auto"/>
+          <w:bottom w:val="double" w:sz="4" w:space="1" w:color="auto"/>
+          <w:right w:val="double" w:sz="4" w:space="1" w:color="auto"/>
         </w:pBdr>
         <w:autoSpaceDE w:val="0"/>
         <w:autoSpaceDN w:val="0"/>
@@ -31645,10 +31678,10 @@
     <w:p>
       <w:pPr>
         <w:pBdr>
-          <w:top w:val="single" w:sz="4" w:space="1" w:color="auto"/>
-          <w:left w:val="single" w:sz="4" w:space="1" w:color="auto"/>
-          <w:bottom w:val="single" w:sz="4" w:space="1" w:color="auto"/>
-          <w:right w:val="single" w:sz="4" w:space="1" w:color="auto"/>
+          <w:top w:val="double" w:sz="4" w:space="1" w:color="auto"/>
+          <w:left w:val="double" w:sz="4" w:space="1" w:color="auto"/>
+          <w:bottom w:val="double" w:sz="4" w:space="1" w:color="auto"/>
+          <w:right w:val="double" w:sz="4" w:space="1" w:color="auto"/>
         </w:pBdr>
         <w:autoSpaceDE w:val="0"/>
         <w:autoSpaceDN w:val="0"/>
@@ -31685,10 +31718,10 @@
     <w:p>
       <w:pPr>
         <w:pBdr>
-          <w:top w:val="single" w:sz="4" w:space="1" w:color="auto"/>
-          <w:left w:val="single" w:sz="4" w:space="1" w:color="auto"/>
-          <w:bottom w:val="single" w:sz="4" w:space="1" w:color="auto"/>
-          <w:right w:val="single" w:sz="4" w:space="1" w:color="auto"/>
+          <w:top w:val="double" w:sz="4" w:space="1" w:color="auto"/>
+          <w:left w:val="double" w:sz="4" w:space="1" w:color="auto"/>
+          <w:bottom w:val="double" w:sz="4" w:space="1" w:color="auto"/>
+          <w:right w:val="double" w:sz="4" w:space="1" w:color="auto"/>
         </w:pBdr>
         <w:autoSpaceDE w:val="0"/>
         <w:autoSpaceDN w:val="0"/>
@@ -31725,10 +31758,10 @@
     <w:p>
       <w:pPr>
         <w:pBdr>
-          <w:top w:val="single" w:sz="4" w:space="1" w:color="auto"/>
-          <w:left w:val="single" w:sz="4" w:space="1" w:color="auto"/>
-          <w:bottom w:val="single" w:sz="4" w:space="1" w:color="auto"/>
-          <w:right w:val="single" w:sz="4" w:space="1" w:color="auto"/>
+          <w:top w:val="double" w:sz="4" w:space="1" w:color="auto"/>
+          <w:left w:val="double" w:sz="4" w:space="1" w:color="auto"/>
+          <w:bottom w:val="double" w:sz="4" w:space="1" w:color="auto"/>
+          <w:right w:val="double" w:sz="4" w:space="1" w:color="auto"/>
         </w:pBdr>
         <w:autoSpaceDE w:val="0"/>
         <w:autoSpaceDN w:val="0"/>
@@ -31765,10 +31798,10 @@
     <w:p>
       <w:pPr>
         <w:pBdr>
-          <w:top w:val="single" w:sz="4" w:space="1" w:color="auto"/>
-          <w:left w:val="single" w:sz="4" w:space="1" w:color="auto"/>
-          <w:bottom w:val="single" w:sz="4" w:space="1" w:color="auto"/>
-          <w:right w:val="single" w:sz="4" w:space="1" w:color="auto"/>
+          <w:top w:val="double" w:sz="4" w:space="1" w:color="auto"/>
+          <w:left w:val="double" w:sz="4" w:space="1" w:color="auto"/>
+          <w:bottom w:val="double" w:sz="4" w:space="1" w:color="auto"/>
+          <w:right w:val="double" w:sz="4" w:space="1" w:color="auto"/>
         </w:pBdr>
         <w:autoSpaceDE w:val="0"/>
         <w:autoSpaceDN w:val="0"/>
@@ -31796,10 +31829,10 @@
     <w:p>
       <w:pPr>
         <w:pBdr>
-          <w:top w:val="single" w:sz="4" w:space="1" w:color="auto"/>
-          <w:left w:val="single" w:sz="4" w:space="1" w:color="auto"/>
-          <w:bottom w:val="single" w:sz="4" w:space="1" w:color="auto"/>
-          <w:right w:val="single" w:sz="4" w:space="1" w:color="auto"/>
+          <w:top w:val="double" w:sz="4" w:space="1" w:color="auto"/>
+          <w:left w:val="double" w:sz="4" w:space="1" w:color="auto"/>
+          <w:bottom w:val="double" w:sz="4" w:space="1" w:color="auto"/>
+          <w:right w:val="double" w:sz="4" w:space="1" w:color="auto"/>
         </w:pBdr>
         <w:autoSpaceDE w:val="0"/>
         <w:autoSpaceDN w:val="0"/>
@@ -31846,10 +31879,10 @@
     <w:p>
       <w:pPr>
         <w:pBdr>
-          <w:top w:val="single" w:sz="4" w:space="1" w:color="auto"/>
-          <w:left w:val="single" w:sz="4" w:space="1" w:color="auto"/>
-          <w:bottom w:val="single" w:sz="4" w:space="1" w:color="auto"/>
-          <w:right w:val="single" w:sz="4" w:space="1" w:color="auto"/>
+          <w:top w:val="double" w:sz="4" w:space="1" w:color="auto"/>
+          <w:left w:val="double" w:sz="4" w:space="1" w:color="auto"/>
+          <w:bottom w:val="double" w:sz="4" w:space="1" w:color="auto"/>
+          <w:right w:val="double" w:sz="4" w:space="1" w:color="auto"/>
         </w:pBdr>
         <w:autoSpaceDE w:val="0"/>
         <w:autoSpaceDN w:val="0"/>
@@ -31886,10 +31919,10 @@
     <w:p>
       <w:pPr>
         <w:pBdr>
-          <w:top w:val="single" w:sz="4" w:space="1" w:color="auto"/>
-          <w:left w:val="single" w:sz="4" w:space="1" w:color="auto"/>
-          <w:bottom w:val="single" w:sz="4" w:space="1" w:color="auto"/>
-          <w:right w:val="single" w:sz="4" w:space="1" w:color="auto"/>
+          <w:top w:val="double" w:sz="4" w:space="1" w:color="auto"/>
+          <w:left w:val="double" w:sz="4" w:space="1" w:color="auto"/>
+          <w:bottom w:val="double" w:sz="4" w:space="1" w:color="auto"/>
+          <w:right w:val="double" w:sz="4" w:space="1" w:color="auto"/>
         </w:pBdr>
         <w:autoSpaceDE w:val="0"/>
         <w:autoSpaceDN w:val="0"/>
@@ -31926,10 +31959,10 @@
     <w:p>
       <w:pPr>
         <w:pBdr>
-          <w:top w:val="single" w:sz="4" w:space="1" w:color="auto"/>
-          <w:left w:val="single" w:sz="4" w:space="1" w:color="auto"/>
-          <w:bottom w:val="single" w:sz="4" w:space="1" w:color="auto"/>
-          <w:right w:val="single" w:sz="4" w:space="1" w:color="auto"/>
+          <w:top w:val="double" w:sz="4" w:space="1" w:color="auto"/>
+          <w:left w:val="double" w:sz="4" w:space="1" w:color="auto"/>
+          <w:bottom w:val="double" w:sz="4" w:space="1" w:color="auto"/>
+          <w:right w:val="double" w:sz="4" w:space="1" w:color="auto"/>
         </w:pBdr>
         <w:autoSpaceDE w:val="0"/>
         <w:autoSpaceDN w:val="0"/>
@@ -31966,10 +31999,10 @@
     <w:p>
       <w:pPr>
         <w:pBdr>
-          <w:top w:val="single" w:sz="4" w:space="1" w:color="auto"/>
-          <w:left w:val="single" w:sz="4" w:space="1" w:color="auto"/>
-          <w:bottom w:val="single" w:sz="4" w:space="1" w:color="auto"/>
-          <w:right w:val="single" w:sz="4" w:space="1" w:color="auto"/>
+          <w:top w:val="double" w:sz="4" w:space="1" w:color="auto"/>
+          <w:left w:val="double" w:sz="4" w:space="1" w:color="auto"/>
+          <w:bottom w:val="double" w:sz="4" w:space="1" w:color="auto"/>
+          <w:right w:val="double" w:sz="4" w:space="1" w:color="auto"/>
         </w:pBdr>
         <w:autoSpaceDE w:val="0"/>
         <w:autoSpaceDN w:val="0"/>
@@ -32026,10 +32059,10 @@
     <w:p>
       <w:pPr>
         <w:pBdr>
-          <w:top w:val="single" w:sz="4" w:space="1" w:color="auto"/>
-          <w:left w:val="single" w:sz="4" w:space="1" w:color="auto"/>
-          <w:bottom w:val="single" w:sz="4" w:space="1" w:color="auto"/>
-          <w:right w:val="single" w:sz="4" w:space="1" w:color="auto"/>
+          <w:top w:val="double" w:sz="4" w:space="1" w:color="auto"/>
+          <w:left w:val="double" w:sz="4" w:space="1" w:color="auto"/>
+          <w:bottom w:val="double" w:sz="4" w:space="1" w:color="auto"/>
+          <w:right w:val="double" w:sz="4" w:space="1" w:color="auto"/>
         </w:pBdr>
         <w:autoSpaceDE w:val="0"/>
         <w:autoSpaceDN w:val="0"/>
@@ -32056,10 +32089,10 @@
     <w:p>
       <w:pPr>
         <w:pBdr>
-          <w:top w:val="single" w:sz="4" w:space="1" w:color="auto"/>
-          <w:left w:val="single" w:sz="4" w:space="1" w:color="auto"/>
-          <w:bottom w:val="single" w:sz="4" w:space="1" w:color="auto"/>
-          <w:right w:val="single" w:sz="4" w:space="1" w:color="auto"/>
+          <w:top w:val="double" w:sz="4" w:space="1" w:color="auto"/>
+          <w:left w:val="double" w:sz="4" w:space="1" w:color="auto"/>
+          <w:bottom w:val="double" w:sz="4" w:space="1" w:color="auto"/>
+          <w:right w:val="double" w:sz="4" w:space="1" w:color="auto"/>
         </w:pBdr>
         <w:autoSpaceDE w:val="0"/>
         <w:autoSpaceDN w:val="0"/>
@@ -32096,10 +32129,10 @@
     <w:p>
       <w:pPr>
         <w:pBdr>
-          <w:top w:val="single" w:sz="4" w:space="1" w:color="auto"/>
-          <w:left w:val="single" w:sz="4" w:space="1" w:color="auto"/>
-          <w:bottom w:val="single" w:sz="4" w:space="1" w:color="auto"/>
-          <w:right w:val="single" w:sz="4" w:space="1" w:color="auto"/>
+          <w:top w:val="double" w:sz="4" w:space="1" w:color="auto"/>
+          <w:left w:val="double" w:sz="4" w:space="1" w:color="auto"/>
+          <w:bottom w:val="double" w:sz="4" w:space="1" w:color="auto"/>
+          <w:right w:val="double" w:sz="4" w:space="1" w:color="auto"/>
         </w:pBdr>
         <w:autoSpaceDE w:val="0"/>
         <w:autoSpaceDN w:val="0"/>
@@ -32136,10 +32169,10 @@
     <w:p>
       <w:pPr>
         <w:pBdr>
-          <w:top w:val="single" w:sz="4" w:space="1" w:color="auto"/>
-          <w:left w:val="single" w:sz="4" w:space="1" w:color="auto"/>
-          <w:bottom w:val="single" w:sz="4" w:space="1" w:color="auto"/>
-          <w:right w:val="single" w:sz="4" w:space="1" w:color="auto"/>
+          <w:top w:val="double" w:sz="4" w:space="1" w:color="auto"/>
+          <w:left w:val="double" w:sz="4" w:space="1" w:color="auto"/>
+          <w:bottom w:val="double" w:sz="4" w:space="1" w:color="auto"/>
+          <w:right w:val="double" w:sz="4" w:space="1" w:color="auto"/>
         </w:pBdr>
         <w:autoSpaceDE w:val="0"/>
         <w:autoSpaceDN w:val="0"/>
@@ -32303,9 +32336,16 @@
       </w:r>
       <w:r>
         <w:rPr>
-          <w:lang w:val="en-US"/>
-        </w:rPr>
-        <w:t xml:space="preserve">prtools </w:t>
+          <w:b/>
+          <w:lang w:val="en-US"/>
+        </w:rPr>
+        <w:t>prtools</w:t>
+      </w:r>
+      <w:r>
+        <w:rPr>
+          <w:lang w:val="en-US"/>
+        </w:rPr>
+        <w:t xml:space="preserve"> </w:t>
       </w:r>
       <w:r>
         <w:rPr>
@@ -32741,10 +32781,10 @@
     <w:p>
       <w:pPr>
         <w:pBdr>
-          <w:top w:val="single" w:sz="4" w:space="1" w:color="auto"/>
-          <w:left w:val="single" w:sz="4" w:space="4" w:color="auto"/>
-          <w:bottom w:val="single" w:sz="4" w:space="1" w:color="auto"/>
-          <w:right w:val="single" w:sz="4" w:space="4" w:color="auto"/>
+          <w:top w:val="double" w:sz="4" w:space="1" w:color="auto"/>
+          <w:left w:val="double" w:sz="4" w:space="4" w:color="auto"/>
+          <w:bottom w:val="double" w:sz="4" w:space="1" w:color="auto"/>
+          <w:right w:val="double" w:sz="4" w:space="4" w:color="auto"/>
         </w:pBdr>
         <w:autoSpaceDE w:val="0"/>
         <w:autoSpaceDN w:val="0"/>
@@ -32781,10 +32821,10 @@
     <w:p>
       <w:pPr>
         <w:pBdr>
-          <w:top w:val="single" w:sz="4" w:space="1" w:color="auto"/>
-          <w:left w:val="single" w:sz="4" w:space="4" w:color="auto"/>
-          <w:bottom w:val="single" w:sz="4" w:space="1" w:color="auto"/>
-          <w:right w:val="single" w:sz="4" w:space="4" w:color="auto"/>
+          <w:top w:val="double" w:sz="4" w:space="1" w:color="auto"/>
+          <w:left w:val="double" w:sz="4" w:space="4" w:color="auto"/>
+          <w:bottom w:val="double" w:sz="4" w:space="1" w:color="auto"/>
+          <w:right w:val="double" w:sz="4" w:space="4" w:color="auto"/>
         </w:pBdr>
         <w:autoSpaceDE w:val="0"/>
         <w:autoSpaceDN w:val="0"/>
@@ -32811,10 +32851,10 @@
     <w:p>
       <w:pPr>
         <w:pBdr>
-          <w:top w:val="single" w:sz="4" w:space="1" w:color="auto"/>
-          <w:left w:val="single" w:sz="4" w:space="4" w:color="auto"/>
-          <w:bottom w:val="single" w:sz="4" w:space="1" w:color="auto"/>
-          <w:right w:val="single" w:sz="4" w:space="4" w:color="auto"/>
+          <w:top w:val="double" w:sz="4" w:space="1" w:color="auto"/>
+          <w:left w:val="double" w:sz="4" w:space="4" w:color="auto"/>
+          <w:bottom w:val="double" w:sz="4" w:space="1" w:color="auto"/>
+          <w:right w:val="double" w:sz="4" w:space="4" w:color="auto"/>
         </w:pBdr>
         <w:autoSpaceDE w:val="0"/>
         <w:autoSpaceDN w:val="0"/>
@@ -32841,10 +32881,10 @@
     <w:p>
       <w:pPr>
         <w:pBdr>
-          <w:top w:val="single" w:sz="4" w:space="1" w:color="auto"/>
-          <w:left w:val="single" w:sz="4" w:space="4" w:color="auto"/>
-          <w:bottom w:val="single" w:sz="4" w:space="1" w:color="auto"/>
-          <w:right w:val="single" w:sz="4" w:space="4" w:color="auto"/>
+          <w:top w:val="double" w:sz="4" w:space="1" w:color="auto"/>
+          <w:left w:val="double" w:sz="4" w:space="4" w:color="auto"/>
+          <w:bottom w:val="double" w:sz="4" w:space="1" w:color="auto"/>
+          <w:right w:val="double" w:sz="4" w:space="4" w:color="auto"/>
         </w:pBdr>
         <w:autoSpaceDE w:val="0"/>
         <w:autoSpaceDN w:val="0"/>
@@ -32871,10 +32911,10 @@
     <w:p>
       <w:pPr>
         <w:pBdr>
-          <w:top w:val="single" w:sz="4" w:space="1" w:color="auto"/>
-          <w:left w:val="single" w:sz="4" w:space="4" w:color="auto"/>
-          <w:bottom w:val="single" w:sz="4" w:space="1" w:color="auto"/>
-          <w:right w:val="single" w:sz="4" w:space="4" w:color="auto"/>
+          <w:top w:val="double" w:sz="4" w:space="1" w:color="auto"/>
+          <w:left w:val="double" w:sz="4" w:space="4" w:color="auto"/>
+          <w:bottom w:val="double" w:sz="4" w:space="1" w:color="auto"/>
+          <w:right w:val="double" w:sz="4" w:space="4" w:color="auto"/>
         </w:pBdr>
         <w:autoSpaceDE w:val="0"/>
         <w:autoSpaceDN w:val="0"/>
@@ -32901,10 +32941,10 @@
     <w:p>
       <w:pPr>
         <w:pBdr>
-          <w:top w:val="single" w:sz="4" w:space="1" w:color="auto"/>
-          <w:left w:val="single" w:sz="4" w:space="4" w:color="auto"/>
-          <w:bottom w:val="single" w:sz="4" w:space="1" w:color="auto"/>
-          <w:right w:val="single" w:sz="4" w:space="4" w:color="auto"/>
+          <w:top w:val="double" w:sz="4" w:space="1" w:color="auto"/>
+          <w:left w:val="double" w:sz="4" w:space="4" w:color="auto"/>
+          <w:bottom w:val="double" w:sz="4" w:space="1" w:color="auto"/>
+          <w:right w:val="double" w:sz="4" w:space="4" w:color="auto"/>
         </w:pBdr>
         <w:autoSpaceDE w:val="0"/>
         <w:autoSpaceDN w:val="0"/>
@@ -32931,10 +32971,10 @@
     <w:p>
       <w:pPr>
         <w:pBdr>
-          <w:top w:val="single" w:sz="4" w:space="1" w:color="auto"/>
-          <w:left w:val="single" w:sz="4" w:space="4" w:color="auto"/>
-          <w:bottom w:val="single" w:sz="4" w:space="1" w:color="auto"/>
-          <w:right w:val="single" w:sz="4" w:space="4" w:color="auto"/>
+          <w:top w:val="double" w:sz="4" w:space="1" w:color="auto"/>
+          <w:left w:val="double" w:sz="4" w:space="4" w:color="auto"/>
+          <w:bottom w:val="double" w:sz="4" w:space="1" w:color="auto"/>
+          <w:right w:val="double" w:sz="4" w:space="4" w:color="auto"/>
         </w:pBdr>
         <w:autoSpaceDE w:val="0"/>
         <w:autoSpaceDN w:val="0"/>
@@ -32991,10 +33031,10 @@
     <w:p>
       <w:pPr>
         <w:pBdr>
-          <w:top w:val="single" w:sz="4" w:space="1" w:color="auto"/>
-          <w:left w:val="single" w:sz="4" w:space="4" w:color="auto"/>
-          <w:bottom w:val="single" w:sz="4" w:space="1" w:color="auto"/>
-          <w:right w:val="single" w:sz="4" w:space="4" w:color="auto"/>
+          <w:top w:val="double" w:sz="4" w:space="1" w:color="auto"/>
+          <w:left w:val="double" w:sz="4" w:space="4" w:color="auto"/>
+          <w:bottom w:val="double" w:sz="4" w:space="1" w:color="auto"/>
+          <w:right w:val="double" w:sz="4" w:space="4" w:color="auto"/>
         </w:pBdr>
         <w:autoSpaceDE w:val="0"/>
         <w:autoSpaceDN w:val="0"/>
@@ -33037,6 +33077,13 @@
         </w:rPr>
         <w:t>“Ned”</w:t>
       </w:r>
+    </w:p>
+    <w:p>
+      <w:pPr>
+        <w:rPr>
+          <w:lang w:val="en-US"/>
+        </w:rPr>
+      </w:pPr>
     </w:p>
     <w:p>
       <w:pPr>
@@ -33780,10 +33827,10 @@
     <w:p>
       <w:pPr>
         <w:pBdr>
-          <w:top w:val="single" w:sz="4" w:space="1" w:color="auto"/>
-          <w:left w:val="single" w:sz="4" w:space="4" w:color="auto"/>
-          <w:bottom w:val="single" w:sz="4" w:space="1" w:color="auto"/>
-          <w:right w:val="single" w:sz="4" w:space="4" w:color="auto"/>
+          <w:top w:val="double" w:sz="4" w:space="1" w:color="auto"/>
+          <w:left w:val="double" w:sz="4" w:space="4" w:color="auto"/>
+          <w:bottom w:val="double" w:sz="4" w:space="1" w:color="auto"/>
+          <w:right w:val="double" w:sz="4" w:space="4" w:color="auto"/>
         </w:pBdr>
         <w:autoSpaceDE w:val="0"/>
         <w:autoSpaceDN w:val="0"/>
@@ -33830,10 +33877,10 @@
     <w:p>
       <w:pPr>
         <w:pBdr>
-          <w:top w:val="single" w:sz="4" w:space="1" w:color="auto"/>
-          <w:left w:val="single" w:sz="4" w:space="4" w:color="auto"/>
-          <w:bottom w:val="single" w:sz="4" w:space="1" w:color="auto"/>
-          <w:right w:val="single" w:sz="4" w:space="4" w:color="auto"/>
+          <w:top w:val="double" w:sz="4" w:space="1" w:color="auto"/>
+          <w:left w:val="double" w:sz="4" w:space="4" w:color="auto"/>
+          <w:bottom w:val="double" w:sz="4" w:space="1" w:color="auto"/>
+          <w:right w:val="double" w:sz="4" w:space="4" w:color="auto"/>
         </w:pBdr>
         <w:autoSpaceDE w:val="0"/>
         <w:autoSpaceDN w:val="0"/>
@@ -33860,10 +33907,10 @@
     <w:p>
       <w:pPr>
         <w:pBdr>
-          <w:top w:val="single" w:sz="4" w:space="1" w:color="auto"/>
-          <w:left w:val="single" w:sz="4" w:space="4" w:color="auto"/>
-          <w:bottom w:val="single" w:sz="4" w:space="1" w:color="auto"/>
-          <w:right w:val="single" w:sz="4" w:space="4" w:color="auto"/>
+          <w:top w:val="double" w:sz="4" w:space="1" w:color="auto"/>
+          <w:left w:val="double" w:sz="4" w:space="4" w:color="auto"/>
+          <w:bottom w:val="double" w:sz="4" w:space="1" w:color="auto"/>
+          <w:right w:val="double" w:sz="4" w:space="4" w:color="auto"/>
         </w:pBdr>
         <w:autoSpaceDE w:val="0"/>
         <w:autoSpaceDN w:val="0"/>
@@ -33890,10 +33937,10 @@
     <w:p>
       <w:pPr>
         <w:pBdr>
-          <w:top w:val="single" w:sz="4" w:space="1" w:color="auto"/>
-          <w:left w:val="single" w:sz="4" w:space="4" w:color="auto"/>
-          <w:bottom w:val="single" w:sz="4" w:space="1" w:color="auto"/>
-          <w:right w:val="single" w:sz="4" w:space="4" w:color="auto"/>
+          <w:top w:val="double" w:sz="4" w:space="1" w:color="auto"/>
+          <w:left w:val="double" w:sz="4" w:space="4" w:color="auto"/>
+          <w:bottom w:val="double" w:sz="4" w:space="1" w:color="auto"/>
+          <w:right w:val="double" w:sz="4" w:space="4" w:color="auto"/>
         </w:pBdr>
         <w:autoSpaceDE w:val="0"/>
         <w:autoSpaceDN w:val="0"/>
@@ -33920,10 +33967,10 @@
     <w:p>
       <w:pPr>
         <w:pBdr>
-          <w:top w:val="single" w:sz="4" w:space="1" w:color="auto"/>
-          <w:left w:val="single" w:sz="4" w:space="4" w:color="auto"/>
-          <w:bottom w:val="single" w:sz="4" w:space="1" w:color="auto"/>
-          <w:right w:val="single" w:sz="4" w:space="4" w:color="auto"/>
+          <w:top w:val="double" w:sz="4" w:space="1" w:color="auto"/>
+          <w:left w:val="double" w:sz="4" w:space="4" w:color="auto"/>
+          <w:bottom w:val="double" w:sz="4" w:space="1" w:color="auto"/>
+          <w:right w:val="double" w:sz="4" w:space="4" w:color="auto"/>
         </w:pBdr>
         <w:autoSpaceDE w:val="0"/>
         <w:autoSpaceDN w:val="0"/>
@@ -33950,10 +33997,10 @@
     <w:p>
       <w:pPr>
         <w:pBdr>
-          <w:top w:val="single" w:sz="4" w:space="1" w:color="auto"/>
-          <w:left w:val="single" w:sz="4" w:space="4" w:color="auto"/>
-          <w:bottom w:val="single" w:sz="4" w:space="1" w:color="auto"/>
-          <w:right w:val="single" w:sz="4" w:space="4" w:color="auto"/>
+          <w:top w:val="double" w:sz="4" w:space="1" w:color="auto"/>
+          <w:left w:val="double" w:sz="4" w:space="4" w:color="auto"/>
+          <w:bottom w:val="double" w:sz="4" w:space="1" w:color="auto"/>
+          <w:right w:val="double" w:sz="4" w:space="4" w:color="auto"/>
         </w:pBdr>
         <w:autoSpaceDE w:val="0"/>
         <w:autoSpaceDN w:val="0"/>
@@ -33980,10 +34027,10 @@
     <w:p>
       <w:pPr>
         <w:pBdr>
-          <w:top w:val="single" w:sz="4" w:space="1" w:color="auto"/>
-          <w:left w:val="single" w:sz="4" w:space="4" w:color="auto"/>
-          <w:bottom w:val="single" w:sz="4" w:space="1" w:color="auto"/>
-          <w:right w:val="single" w:sz="4" w:space="4" w:color="auto"/>
+          <w:top w:val="double" w:sz="4" w:space="1" w:color="auto"/>
+          <w:left w:val="double" w:sz="4" w:space="4" w:color="auto"/>
+          <w:bottom w:val="double" w:sz="4" w:space="1" w:color="auto"/>
+          <w:right w:val="double" w:sz="4" w:space="4" w:color="auto"/>
         </w:pBdr>
         <w:autoSpaceDE w:val="0"/>
         <w:autoSpaceDN w:val="0"/>
@@ -34040,10 +34087,10 @@
     <w:p>
       <w:pPr>
         <w:pBdr>
-          <w:top w:val="single" w:sz="4" w:space="1" w:color="auto"/>
-          <w:left w:val="single" w:sz="4" w:space="4" w:color="auto"/>
-          <w:bottom w:val="single" w:sz="4" w:space="1" w:color="auto"/>
-          <w:right w:val="single" w:sz="4" w:space="4" w:color="auto"/>
+          <w:top w:val="double" w:sz="4" w:space="1" w:color="auto"/>
+          <w:left w:val="double" w:sz="4" w:space="4" w:color="auto"/>
+          <w:bottom w:val="double" w:sz="4" w:space="1" w:color="auto"/>
+          <w:right w:val="double" w:sz="4" w:space="4" w:color="auto"/>
         </w:pBdr>
         <w:autoSpaceDE w:val="0"/>
         <w:autoSpaceDN w:val="0"/>
@@ -34093,6 +34140,13 @@
           <w:lang w:val="en-US"/>
         </w:rPr>
       </w:pPr>
+    </w:p>
+    <w:p>
+      <w:pPr>
+        <w:rPr>
+          <w:lang w:val="en-US"/>
+        </w:rPr>
+      </w:pPr>
       <w:r>
         <w:rPr>
           <w:lang w:val="en-US"/>
@@ -34150,8 +34204,8 @@
         </w:rPr>
         <w:drawing>
           <wp:inline distT="0" distB="0" distL="0" distR="0">
-            <wp:extent cx="3962400" cy="2966502"/>
-            <wp:effectExtent l="0" t="0" r="0" b="0"/>
+            <wp:extent cx="3519021" cy="2634559"/>
+            <wp:effectExtent l="19050" t="0" r="5229" b="0"/>
             <wp:docPr id="18" name="Picture 18"/>
             <wp:cNvGraphicFramePr>
               <a:graphicFrameLocks xmlns:a="http://schemas.openxmlformats.org/drawingml/2006/main" noChangeAspect="1"/>
@@ -34178,7 +34232,7 @@
                   <pic:spPr>
                     <a:xfrm>
                       <a:off x="0" y="0"/>
-                      <a:ext cx="3965814" cy="2969058"/>
+                      <a:ext cx="3526034" cy="2639809"/>
                     </a:xfrm>
                     <a:prstGeom prst="rect">
                       <a:avLst/>
@@ -34340,8 +34394,8 @@
         </w:rPr>
         <w:drawing>
           <wp:inline distT="0" distB="0" distL="0" distR="0">
-            <wp:extent cx="3777130" cy="2827797"/>
-            <wp:effectExtent l="0" t="0" r="0" b="0"/>
+            <wp:extent cx="3658496" cy="2738979"/>
+            <wp:effectExtent l="19050" t="0" r="0" b="0"/>
             <wp:docPr id="21" name="Picture 21"/>
             <wp:cNvGraphicFramePr>
               <a:graphicFrameLocks xmlns:a="http://schemas.openxmlformats.org/drawingml/2006/main" noChangeAspect="1"/>
@@ -34368,7 +34422,7 @@
                   <pic:spPr>
                     <a:xfrm>
                       <a:off x="0" y="0"/>
-                      <a:ext cx="3778775" cy="2829028"/>
+                      <a:ext cx="3661288" cy="2741069"/>
                     </a:xfrm>
                     <a:prstGeom prst="rect">
                       <a:avLst/>
@@ -34679,10 +34733,10 @@
     <w:p>
       <w:pPr>
         <w:pBdr>
-          <w:top w:val="single" w:sz="4" w:space="1" w:color="auto"/>
-          <w:left w:val="single" w:sz="4" w:space="4" w:color="auto"/>
-          <w:bottom w:val="single" w:sz="4" w:space="1" w:color="auto"/>
-          <w:right w:val="single" w:sz="4" w:space="4" w:color="auto"/>
+          <w:top w:val="double" w:sz="4" w:space="1" w:color="auto"/>
+          <w:left w:val="double" w:sz="4" w:space="4" w:color="auto"/>
+          <w:bottom w:val="double" w:sz="4" w:space="1" w:color="auto"/>
+          <w:right w:val="double" w:sz="4" w:space="4" w:color="auto"/>
         </w:pBdr>
         <w:autoSpaceDE w:val="0"/>
         <w:autoSpaceDN w:val="0"/>
@@ -34730,10 +34784,10 @@
     <w:p>
       <w:pPr>
         <w:pBdr>
-          <w:top w:val="single" w:sz="4" w:space="1" w:color="auto"/>
-          <w:left w:val="single" w:sz="4" w:space="4" w:color="auto"/>
-          <w:bottom w:val="single" w:sz="4" w:space="1" w:color="auto"/>
-          <w:right w:val="single" w:sz="4" w:space="4" w:color="auto"/>
+          <w:top w:val="double" w:sz="4" w:space="1" w:color="auto"/>
+          <w:left w:val="double" w:sz="4" w:space="4" w:color="auto"/>
+          <w:bottom w:val="double" w:sz="4" w:space="1" w:color="auto"/>
+          <w:right w:val="double" w:sz="4" w:space="4" w:color="auto"/>
         </w:pBdr>
         <w:autoSpaceDE w:val="0"/>
         <w:autoSpaceDN w:val="0"/>
@@ -34760,10 +34814,10 @@
     <w:p>
       <w:pPr>
         <w:pBdr>
-          <w:top w:val="single" w:sz="4" w:space="1" w:color="auto"/>
-          <w:left w:val="single" w:sz="4" w:space="4" w:color="auto"/>
-          <w:bottom w:val="single" w:sz="4" w:space="1" w:color="auto"/>
-          <w:right w:val="single" w:sz="4" w:space="4" w:color="auto"/>
+          <w:top w:val="double" w:sz="4" w:space="1" w:color="auto"/>
+          <w:left w:val="double" w:sz="4" w:space="4" w:color="auto"/>
+          <w:bottom w:val="double" w:sz="4" w:space="1" w:color="auto"/>
+          <w:right w:val="double" w:sz="4" w:space="4" w:color="auto"/>
         </w:pBdr>
         <w:autoSpaceDE w:val="0"/>
         <w:autoSpaceDN w:val="0"/>
@@ -34790,10 +34844,10 @@
     <w:p>
       <w:pPr>
         <w:pBdr>
-          <w:top w:val="single" w:sz="4" w:space="1" w:color="auto"/>
-          <w:left w:val="single" w:sz="4" w:space="4" w:color="auto"/>
-          <w:bottom w:val="single" w:sz="4" w:space="1" w:color="auto"/>
-          <w:right w:val="single" w:sz="4" w:space="4" w:color="auto"/>
+          <w:top w:val="double" w:sz="4" w:space="1" w:color="auto"/>
+          <w:left w:val="double" w:sz="4" w:space="4" w:color="auto"/>
+          <w:bottom w:val="double" w:sz="4" w:space="1" w:color="auto"/>
+          <w:right w:val="double" w:sz="4" w:space="4" w:color="auto"/>
         </w:pBdr>
         <w:autoSpaceDE w:val="0"/>
         <w:autoSpaceDN w:val="0"/>
@@ -34820,10 +34874,10 @@
     <w:p>
       <w:pPr>
         <w:pBdr>
-          <w:top w:val="single" w:sz="4" w:space="1" w:color="auto"/>
-          <w:left w:val="single" w:sz="4" w:space="4" w:color="auto"/>
-          <w:bottom w:val="single" w:sz="4" w:space="1" w:color="auto"/>
-          <w:right w:val="single" w:sz="4" w:space="4" w:color="auto"/>
+          <w:top w:val="double" w:sz="4" w:space="1" w:color="auto"/>
+          <w:left w:val="double" w:sz="4" w:space="4" w:color="auto"/>
+          <w:bottom w:val="double" w:sz="4" w:space="1" w:color="auto"/>
+          <w:right w:val="double" w:sz="4" w:space="4" w:color="auto"/>
         </w:pBdr>
         <w:autoSpaceDE w:val="0"/>
         <w:autoSpaceDN w:val="0"/>
@@ -34850,10 +34904,10 @@
     <w:p>
       <w:pPr>
         <w:pBdr>
-          <w:top w:val="single" w:sz="4" w:space="1" w:color="auto"/>
-          <w:left w:val="single" w:sz="4" w:space="4" w:color="auto"/>
-          <w:bottom w:val="single" w:sz="4" w:space="1" w:color="auto"/>
-          <w:right w:val="single" w:sz="4" w:space="4" w:color="auto"/>
+          <w:top w:val="double" w:sz="4" w:space="1" w:color="auto"/>
+          <w:left w:val="double" w:sz="4" w:space="4" w:color="auto"/>
+          <w:bottom w:val="double" w:sz="4" w:space="1" w:color="auto"/>
+          <w:right w:val="double" w:sz="4" w:space="4" w:color="auto"/>
         </w:pBdr>
         <w:autoSpaceDE w:val="0"/>
         <w:autoSpaceDN w:val="0"/>
@@ -34880,10 +34934,10 @@
     <w:p>
       <w:pPr>
         <w:pBdr>
-          <w:top w:val="single" w:sz="4" w:space="1" w:color="auto"/>
-          <w:left w:val="single" w:sz="4" w:space="4" w:color="auto"/>
-          <w:bottom w:val="single" w:sz="4" w:space="1" w:color="auto"/>
-          <w:right w:val="single" w:sz="4" w:space="4" w:color="auto"/>
+          <w:top w:val="double" w:sz="4" w:space="1" w:color="auto"/>
+          <w:left w:val="double" w:sz="4" w:space="4" w:color="auto"/>
+          <w:bottom w:val="double" w:sz="4" w:space="1" w:color="auto"/>
+          <w:right w:val="double" w:sz="4" w:space="4" w:color="auto"/>
         </w:pBdr>
         <w:autoSpaceDE w:val="0"/>
         <w:autoSpaceDN w:val="0"/>
@@ -34940,10 +34994,10 @@
     <w:p>
       <w:pPr>
         <w:pBdr>
-          <w:top w:val="single" w:sz="4" w:space="1" w:color="auto"/>
-          <w:left w:val="single" w:sz="4" w:space="4" w:color="auto"/>
-          <w:bottom w:val="single" w:sz="4" w:space="1" w:color="auto"/>
-          <w:right w:val="single" w:sz="4" w:space="4" w:color="auto"/>
+          <w:top w:val="double" w:sz="4" w:space="1" w:color="auto"/>
+          <w:left w:val="double" w:sz="4" w:space="4" w:color="auto"/>
+          <w:bottom w:val="double" w:sz="4" w:space="1" w:color="auto"/>
+          <w:right w:val="double" w:sz="4" w:space="4" w:color="auto"/>
         </w:pBdr>
         <w:autoSpaceDE w:val="0"/>
         <w:autoSpaceDN w:val="0"/>
@@ -34986,6 +35040,13 @@
         </w:rPr>
         <w:t>“Op”</w:t>
       </w:r>
+    </w:p>
+    <w:p>
+      <w:pPr>
+        <w:rPr>
+          <w:lang w:val="en-US"/>
+        </w:rPr>
+      </w:pPr>
     </w:p>
     <w:p>
       <w:pPr>
@@ -36419,10 +36480,10 @@
     <w:p>
       <w:pPr>
         <w:pBdr>
-          <w:top w:val="single" w:sz="4" w:space="1" w:color="auto"/>
-          <w:left w:val="single" w:sz="4" w:space="1" w:color="auto"/>
-          <w:bottom w:val="single" w:sz="4" w:space="1" w:color="auto"/>
-          <w:right w:val="single" w:sz="4" w:space="1" w:color="auto"/>
+          <w:top w:val="double" w:sz="4" w:space="1" w:color="auto"/>
+          <w:left w:val="double" w:sz="4" w:space="1" w:color="auto"/>
+          <w:bottom w:val="double" w:sz="4" w:space="1" w:color="auto"/>
+          <w:right w:val="double" w:sz="4" w:space="1" w:color="auto"/>
         </w:pBdr>
         <w:autoSpaceDE w:val="0"/>
         <w:autoSpaceDN w:val="0"/>
@@ -36459,10 +36520,10 @@
     <w:p>
       <w:pPr>
         <w:pBdr>
-          <w:top w:val="single" w:sz="4" w:space="1" w:color="auto"/>
-          <w:left w:val="single" w:sz="4" w:space="1" w:color="auto"/>
-          <w:bottom w:val="single" w:sz="4" w:space="1" w:color="auto"/>
-          <w:right w:val="single" w:sz="4" w:space="1" w:color="auto"/>
+          <w:top w:val="double" w:sz="4" w:space="1" w:color="auto"/>
+          <w:left w:val="double" w:sz="4" w:space="1" w:color="auto"/>
+          <w:bottom w:val="double" w:sz="4" w:space="1" w:color="auto"/>
+          <w:right w:val="double" w:sz="4" w:space="1" w:color="auto"/>
         </w:pBdr>
         <w:autoSpaceDE w:val="0"/>
         <w:autoSpaceDN w:val="0"/>
@@ -36489,10 +36550,10 @@
     <w:p>
       <w:pPr>
         <w:pBdr>
-          <w:top w:val="single" w:sz="4" w:space="1" w:color="auto"/>
-          <w:left w:val="single" w:sz="4" w:space="1" w:color="auto"/>
-          <w:bottom w:val="single" w:sz="4" w:space="1" w:color="auto"/>
-          <w:right w:val="single" w:sz="4" w:space="1" w:color="auto"/>
+          <w:top w:val="double" w:sz="4" w:space="1" w:color="auto"/>
+          <w:left w:val="double" w:sz="4" w:space="1" w:color="auto"/>
+          <w:bottom w:val="double" w:sz="4" w:space="1" w:color="auto"/>
+          <w:right w:val="double" w:sz="4" w:space="1" w:color="auto"/>
         </w:pBdr>
         <w:autoSpaceDE w:val="0"/>
         <w:autoSpaceDN w:val="0"/>
@@ -36519,10 +36580,10 @@
     <w:p>
       <w:pPr>
         <w:pBdr>
-          <w:top w:val="single" w:sz="4" w:space="1" w:color="auto"/>
-          <w:left w:val="single" w:sz="4" w:space="1" w:color="auto"/>
-          <w:bottom w:val="single" w:sz="4" w:space="1" w:color="auto"/>
-          <w:right w:val="single" w:sz="4" w:space="1" w:color="auto"/>
+          <w:top w:val="double" w:sz="4" w:space="1" w:color="auto"/>
+          <w:left w:val="double" w:sz="4" w:space="1" w:color="auto"/>
+          <w:bottom w:val="double" w:sz="4" w:space="1" w:color="auto"/>
+          <w:right w:val="double" w:sz="4" w:space="1" w:color="auto"/>
         </w:pBdr>
         <w:autoSpaceDE w:val="0"/>
         <w:autoSpaceDN w:val="0"/>
@@ -36549,10 +36610,10 @@
     <w:p>
       <w:pPr>
         <w:pBdr>
-          <w:top w:val="single" w:sz="4" w:space="1" w:color="auto"/>
-          <w:left w:val="single" w:sz="4" w:space="1" w:color="auto"/>
-          <w:bottom w:val="single" w:sz="4" w:space="1" w:color="auto"/>
-          <w:right w:val="single" w:sz="4" w:space="1" w:color="auto"/>
+          <w:top w:val="double" w:sz="4" w:space="1" w:color="auto"/>
+          <w:left w:val="double" w:sz="4" w:space="1" w:color="auto"/>
+          <w:bottom w:val="double" w:sz="4" w:space="1" w:color="auto"/>
+          <w:right w:val="double" w:sz="4" w:space="1" w:color="auto"/>
         </w:pBdr>
         <w:autoSpaceDE w:val="0"/>
         <w:autoSpaceDN w:val="0"/>
@@ -36579,10 +36640,10 @@
     <w:p>
       <w:pPr>
         <w:pBdr>
-          <w:top w:val="single" w:sz="4" w:space="1" w:color="auto"/>
-          <w:left w:val="single" w:sz="4" w:space="1" w:color="auto"/>
-          <w:bottom w:val="single" w:sz="4" w:space="1" w:color="auto"/>
-          <w:right w:val="single" w:sz="4" w:space="1" w:color="auto"/>
+          <w:top w:val="double" w:sz="4" w:space="1" w:color="auto"/>
+          <w:left w:val="double" w:sz="4" w:space="1" w:color="auto"/>
+          <w:bottom w:val="double" w:sz="4" w:space="1" w:color="auto"/>
+          <w:right w:val="double" w:sz="4" w:space="1" w:color="auto"/>
         </w:pBdr>
         <w:autoSpaceDE w:val="0"/>
         <w:autoSpaceDN w:val="0"/>
@@ -36609,10 +36670,10 @@
     <w:p>
       <w:pPr>
         <w:pBdr>
-          <w:top w:val="single" w:sz="4" w:space="1" w:color="auto"/>
-          <w:left w:val="single" w:sz="4" w:space="1" w:color="auto"/>
-          <w:bottom w:val="single" w:sz="4" w:space="1" w:color="auto"/>
-          <w:right w:val="single" w:sz="4" w:space="1" w:color="auto"/>
+          <w:top w:val="double" w:sz="4" w:space="1" w:color="auto"/>
+          <w:left w:val="double" w:sz="4" w:space="1" w:color="auto"/>
+          <w:bottom w:val="double" w:sz="4" w:space="1" w:color="auto"/>
+          <w:right w:val="double" w:sz="4" w:space="1" w:color="auto"/>
         </w:pBdr>
         <w:autoSpaceDE w:val="0"/>
         <w:autoSpaceDN w:val="0"/>
@@ -36669,10 +36730,10 @@
     <w:p>
       <w:pPr>
         <w:pBdr>
-          <w:top w:val="single" w:sz="4" w:space="1" w:color="auto"/>
-          <w:left w:val="single" w:sz="4" w:space="1" w:color="auto"/>
-          <w:bottom w:val="single" w:sz="4" w:space="1" w:color="auto"/>
-          <w:right w:val="single" w:sz="4" w:space="1" w:color="auto"/>
+          <w:top w:val="double" w:sz="4" w:space="1" w:color="auto"/>
+          <w:left w:val="double" w:sz="4" w:space="1" w:color="auto"/>
+          <w:bottom w:val="double" w:sz="4" w:space="1" w:color="auto"/>
+          <w:right w:val="double" w:sz="4" w:space="1" w:color="auto"/>
         </w:pBdr>
         <w:autoSpaceDE w:val="0"/>
         <w:autoSpaceDN w:val="0"/>
@@ -36690,10 +36751,10 @@
     <w:p>
       <w:pPr>
         <w:pBdr>
-          <w:top w:val="single" w:sz="4" w:space="1" w:color="auto"/>
-          <w:left w:val="single" w:sz="4" w:space="1" w:color="auto"/>
-          <w:bottom w:val="single" w:sz="4" w:space="1" w:color="auto"/>
-          <w:right w:val="single" w:sz="4" w:space="1" w:color="auto"/>
+          <w:top w:val="double" w:sz="4" w:space="1" w:color="auto"/>
+          <w:left w:val="double" w:sz="4" w:space="1" w:color="auto"/>
+          <w:bottom w:val="double" w:sz="4" w:space="1" w:color="auto"/>
+          <w:right w:val="double" w:sz="4" w:space="1" w:color="auto"/>
         </w:pBdr>
         <w:autoSpaceDE w:val="0"/>
         <w:autoSpaceDN w:val="0"/>
@@ -36731,10 +36792,10 @@
     <w:p>
       <w:pPr>
         <w:pBdr>
-          <w:top w:val="single" w:sz="4" w:space="1" w:color="auto"/>
-          <w:left w:val="single" w:sz="4" w:space="1" w:color="auto"/>
-          <w:bottom w:val="single" w:sz="4" w:space="1" w:color="auto"/>
-          <w:right w:val="single" w:sz="4" w:space="1" w:color="auto"/>
+          <w:top w:val="double" w:sz="4" w:space="1" w:color="auto"/>
+          <w:left w:val="double" w:sz="4" w:space="1" w:color="auto"/>
+          <w:bottom w:val="double" w:sz="4" w:space="1" w:color="auto"/>
+          <w:right w:val="double" w:sz="4" w:space="1" w:color="auto"/>
         </w:pBdr>
         <w:autoSpaceDE w:val="0"/>
         <w:autoSpaceDN w:val="0"/>
@@ -36752,10 +36813,10 @@
     <w:p>
       <w:pPr>
         <w:pBdr>
-          <w:top w:val="single" w:sz="4" w:space="1" w:color="auto"/>
-          <w:left w:val="single" w:sz="4" w:space="1" w:color="auto"/>
-          <w:bottom w:val="single" w:sz="4" w:space="1" w:color="auto"/>
-          <w:right w:val="single" w:sz="4" w:space="1" w:color="auto"/>
+          <w:top w:val="double" w:sz="4" w:space="1" w:color="auto"/>
+          <w:left w:val="double" w:sz="4" w:space="1" w:color="auto"/>
+          <w:bottom w:val="double" w:sz="4" w:space="1" w:color="auto"/>
+          <w:right w:val="double" w:sz="4" w:space="1" w:color="auto"/>
         </w:pBdr>
         <w:autoSpaceDE w:val="0"/>
         <w:autoSpaceDN w:val="0"/>
@@ -36813,10 +36874,10 @@
     <w:p>
       <w:pPr>
         <w:pBdr>
-          <w:top w:val="single" w:sz="4" w:space="1" w:color="auto"/>
-          <w:left w:val="single" w:sz="4" w:space="1" w:color="auto"/>
-          <w:bottom w:val="single" w:sz="4" w:space="1" w:color="auto"/>
-          <w:right w:val="single" w:sz="4" w:space="1" w:color="auto"/>
+          <w:top w:val="double" w:sz="4" w:space="1" w:color="auto"/>
+          <w:left w:val="double" w:sz="4" w:space="1" w:color="auto"/>
+          <w:bottom w:val="double" w:sz="4" w:space="1" w:color="auto"/>
+          <w:right w:val="double" w:sz="4" w:space="1" w:color="auto"/>
         </w:pBdr>
         <w:autoSpaceDE w:val="0"/>
         <w:autoSpaceDN w:val="0"/>
@@ -36873,10 +36934,10 @@
     <w:p>
       <w:pPr>
         <w:pBdr>
-          <w:top w:val="single" w:sz="4" w:space="1" w:color="auto"/>
-          <w:left w:val="single" w:sz="4" w:space="1" w:color="auto"/>
-          <w:bottom w:val="single" w:sz="4" w:space="1" w:color="auto"/>
-          <w:right w:val="single" w:sz="4" w:space="1" w:color="auto"/>
+          <w:top w:val="double" w:sz="4" w:space="1" w:color="auto"/>
+          <w:left w:val="double" w:sz="4" w:space="1" w:color="auto"/>
+          <w:bottom w:val="double" w:sz="4" w:space="1" w:color="auto"/>
+          <w:right w:val="double" w:sz="4" w:space="1" w:color="auto"/>
         </w:pBdr>
         <w:autoSpaceDE w:val="0"/>
         <w:autoSpaceDN w:val="0"/>
@@ -36893,10 +36954,10 @@
     <w:p>
       <w:pPr>
         <w:pBdr>
-          <w:top w:val="single" w:sz="4" w:space="1" w:color="auto"/>
-          <w:left w:val="single" w:sz="4" w:space="1" w:color="auto"/>
-          <w:bottom w:val="single" w:sz="4" w:space="1" w:color="auto"/>
-          <w:right w:val="single" w:sz="4" w:space="1" w:color="auto"/>
+          <w:top w:val="double" w:sz="4" w:space="1" w:color="auto"/>
+          <w:left w:val="double" w:sz="4" w:space="1" w:color="auto"/>
+          <w:bottom w:val="double" w:sz="4" w:space="1" w:color="auto"/>
+          <w:right w:val="double" w:sz="4" w:space="1" w:color="auto"/>
         </w:pBdr>
         <w:autoSpaceDE w:val="0"/>
         <w:autoSpaceDN w:val="0"/>
@@ -36923,10 +36984,10 @@
     <w:p>
       <w:pPr>
         <w:pBdr>
-          <w:top w:val="single" w:sz="4" w:space="1" w:color="auto"/>
-          <w:left w:val="single" w:sz="4" w:space="1" w:color="auto"/>
-          <w:bottom w:val="single" w:sz="4" w:space="1" w:color="auto"/>
-          <w:right w:val="single" w:sz="4" w:space="1" w:color="auto"/>
+          <w:top w:val="double" w:sz="4" w:space="1" w:color="auto"/>
+          <w:left w:val="double" w:sz="4" w:space="1" w:color="auto"/>
+          <w:bottom w:val="double" w:sz="4" w:space="1" w:color="auto"/>
+          <w:right w:val="double" w:sz="4" w:space="1" w:color="auto"/>
         </w:pBdr>
         <w:autoSpaceDE w:val="0"/>
         <w:autoSpaceDN w:val="0"/>
@@ -36993,10 +37054,10 @@
     <w:p>
       <w:pPr>
         <w:pBdr>
-          <w:top w:val="single" w:sz="4" w:space="1" w:color="auto"/>
-          <w:left w:val="single" w:sz="4" w:space="1" w:color="auto"/>
-          <w:bottom w:val="single" w:sz="4" w:space="1" w:color="auto"/>
-          <w:right w:val="single" w:sz="4" w:space="1" w:color="auto"/>
+          <w:top w:val="double" w:sz="4" w:space="1" w:color="auto"/>
+          <w:left w:val="double" w:sz="4" w:space="1" w:color="auto"/>
+          <w:bottom w:val="double" w:sz="4" w:space="1" w:color="auto"/>
+          <w:right w:val="double" w:sz="4" w:space="1" w:color="auto"/>
         </w:pBdr>
         <w:autoSpaceDE w:val="0"/>
         <w:autoSpaceDN w:val="0"/>
@@ -37059,26 +37120,6 @@
         </w:rPr>
         <w:t xml:space="preserve">. </w:t>
       </w:r>
-    </w:p>
-    <w:p>
-      <w:pPr>
-        <w:pBdr>
-          <w:top w:val="single" w:sz="4" w:space="1" w:color="auto"/>
-          <w:left w:val="single" w:sz="4" w:space="1" w:color="auto"/>
-          <w:bottom w:val="single" w:sz="4" w:space="1" w:color="auto"/>
-          <w:right w:val="single" w:sz="4" w:space="1" w:color="auto"/>
-        </w:pBdr>
-        <w:autoSpaceDE w:val="0"/>
-        <w:autoSpaceDN w:val="0"/>
-        <w:adjustRightInd w:val="0"/>
-        <w:spacing w:after="0" w:line="240" w:lineRule="auto"/>
-        <w:rPr>
-          <w:rFonts w:ascii="Courier New" w:eastAsiaTheme="minorHAnsi" w:hAnsi="Courier New" w:cs="Courier New"/>
-          <w:sz w:val="16"/>
-          <w:szCs w:val="16"/>
-          <w:lang w:val="en-US"/>
-        </w:rPr>
-      </w:pPr>
     </w:p>
     <w:p>
       <w:pPr>
@@ -37914,10 +37955,10 @@
     <w:p>
       <w:pPr>
         <w:pBdr>
-          <w:top w:val="single" w:sz="4" w:space="1" w:color="auto"/>
-          <w:left w:val="single" w:sz="4" w:space="1" w:color="auto"/>
-          <w:bottom w:val="single" w:sz="4" w:space="1" w:color="auto"/>
-          <w:right w:val="single" w:sz="4" w:space="1" w:color="auto"/>
+          <w:top w:val="double" w:sz="4" w:space="1" w:color="auto"/>
+          <w:left w:val="double" w:sz="4" w:space="1" w:color="auto"/>
+          <w:bottom w:val="double" w:sz="4" w:space="1" w:color="auto"/>
+          <w:right w:val="double" w:sz="4" w:space="1" w:color="auto"/>
         </w:pBdr>
         <w:autoSpaceDE w:val="0"/>
         <w:autoSpaceDN w:val="0"/>
@@ -37964,10 +38005,10 @@
     <w:p>
       <w:pPr>
         <w:pBdr>
-          <w:top w:val="single" w:sz="4" w:space="1" w:color="auto"/>
-          <w:left w:val="single" w:sz="4" w:space="1" w:color="auto"/>
-          <w:bottom w:val="single" w:sz="4" w:space="1" w:color="auto"/>
-          <w:right w:val="single" w:sz="4" w:space="1" w:color="auto"/>
+          <w:top w:val="double" w:sz="4" w:space="1" w:color="auto"/>
+          <w:left w:val="double" w:sz="4" w:space="1" w:color="auto"/>
+          <w:bottom w:val="double" w:sz="4" w:space="1" w:color="auto"/>
+          <w:right w:val="double" w:sz="4" w:space="1" w:color="auto"/>
         </w:pBdr>
         <w:autoSpaceDE w:val="0"/>
         <w:autoSpaceDN w:val="0"/>
@@ -38004,10 +38045,10 @@
     <w:p>
       <w:pPr>
         <w:pBdr>
-          <w:top w:val="single" w:sz="4" w:space="1" w:color="auto"/>
-          <w:left w:val="single" w:sz="4" w:space="1" w:color="auto"/>
-          <w:bottom w:val="single" w:sz="4" w:space="1" w:color="auto"/>
-          <w:right w:val="single" w:sz="4" w:space="1" w:color="auto"/>
+          <w:top w:val="double" w:sz="4" w:space="1" w:color="auto"/>
+          <w:left w:val="double" w:sz="4" w:space="1" w:color="auto"/>
+          <w:bottom w:val="double" w:sz="4" w:space="1" w:color="auto"/>
+          <w:right w:val="double" w:sz="4" w:space="1" w:color="auto"/>
         </w:pBdr>
         <w:autoSpaceDE w:val="0"/>
         <w:autoSpaceDN w:val="0"/>
@@ -38044,10 +38085,10 @@
     <w:p>
       <w:pPr>
         <w:pBdr>
-          <w:top w:val="single" w:sz="4" w:space="1" w:color="auto"/>
-          <w:left w:val="single" w:sz="4" w:space="1" w:color="auto"/>
-          <w:bottom w:val="single" w:sz="4" w:space="1" w:color="auto"/>
-          <w:right w:val="single" w:sz="4" w:space="1" w:color="auto"/>
+          <w:top w:val="double" w:sz="4" w:space="1" w:color="auto"/>
+          <w:left w:val="double" w:sz="4" w:space="1" w:color="auto"/>
+          <w:bottom w:val="double" w:sz="4" w:space="1" w:color="auto"/>
+          <w:right w:val="double" w:sz="4" w:space="1" w:color="auto"/>
         </w:pBdr>
         <w:autoSpaceDE w:val="0"/>
         <w:autoSpaceDN w:val="0"/>
@@ -38074,10 +38115,10 @@
     <w:p>
       <w:pPr>
         <w:pBdr>
-          <w:top w:val="single" w:sz="4" w:space="1" w:color="auto"/>
-          <w:left w:val="single" w:sz="4" w:space="1" w:color="auto"/>
-          <w:bottom w:val="single" w:sz="4" w:space="1" w:color="auto"/>
-          <w:right w:val="single" w:sz="4" w:space="1" w:color="auto"/>
+          <w:top w:val="double" w:sz="4" w:space="1" w:color="auto"/>
+          <w:left w:val="double" w:sz="4" w:space="1" w:color="auto"/>
+          <w:bottom w:val="double" w:sz="4" w:space="1" w:color="auto"/>
+          <w:right w:val="double" w:sz="4" w:space="1" w:color="auto"/>
         </w:pBdr>
         <w:autoSpaceDE w:val="0"/>
         <w:autoSpaceDN w:val="0"/>
@@ -38104,10 +38145,10 @@
     <w:p>
       <w:pPr>
         <w:pBdr>
-          <w:top w:val="single" w:sz="4" w:space="1" w:color="auto"/>
-          <w:left w:val="single" w:sz="4" w:space="1" w:color="auto"/>
-          <w:bottom w:val="single" w:sz="4" w:space="1" w:color="auto"/>
-          <w:right w:val="single" w:sz="4" w:space="1" w:color="auto"/>
+          <w:top w:val="double" w:sz="4" w:space="1" w:color="auto"/>
+          <w:left w:val="double" w:sz="4" w:space="1" w:color="auto"/>
+          <w:bottom w:val="double" w:sz="4" w:space="1" w:color="auto"/>
+          <w:right w:val="double" w:sz="4" w:space="1" w:color="auto"/>
         </w:pBdr>
         <w:autoSpaceDE w:val="0"/>
         <w:autoSpaceDN w:val="0"/>
@@ -38134,10 +38175,10 @@
     <w:p>
       <w:pPr>
         <w:pBdr>
-          <w:top w:val="single" w:sz="4" w:space="1" w:color="auto"/>
-          <w:left w:val="single" w:sz="4" w:space="1" w:color="auto"/>
-          <w:bottom w:val="single" w:sz="4" w:space="1" w:color="auto"/>
-          <w:right w:val="single" w:sz="4" w:space="1" w:color="auto"/>
+          <w:top w:val="double" w:sz="4" w:space="1" w:color="auto"/>
+          <w:left w:val="double" w:sz="4" w:space="1" w:color="auto"/>
+          <w:bottom w:val="double" w:sz="4" w:space="1" w:color="auto"/>
+          <w:right w:val="double" w:sz="4" w:space="1" w:color="auto"/>
         </w:pBdr>
         <w:autoSpaceDE w:val="0"/>
         <w:autoSpaceDN w:val="0"/>
@@ -38194,10 +38235,10 @@
     <w:p>
       <w:pPr>
         <w:pBdr>
-          <w:top w:val="single" w:sz="4" w:space="1" w:color="auto"/>
-          <w:left w:val="single" w:sz="4" w:space="1" w:color="auto"/>
-          <w:bottom w:val="single" w:sz="4" w:space="1" w:color="auto"/>
-          <w:right w:val="single" w:sz="4" w:space="1" w:color="auto"/>
+          <w:top w:val="double" w:sz="4" w:space="1" w:color="auto"/>
+          <w:left w:val="double" w:sz="4" w:space="1" w:color="auto"/>
+          <w:bottom w:val="double" w:sz="4" w:space="1" w:color="auto"/>
+          <w:right w:val="double" w:sz="4" w:space="1" w:color="auto"/>
         </w:pBdr>
         <w:autoSpaceDE w:val="0"/>
         <w:autoSpaceDN w:val="0"/>
@@ -38215,10 +38256,10 @@
     <w:p>
       <w:pPr>
         <w:pBdr>
-          <w:top w:val="single" w:sz="4" w:space="1" w:color="auto"/>
-          <w:left w:val="single" w:sz="4" w:space="1" w:color="auto"/>
-          <w:bottom w:val="single" w:sz="4" w:space="1" w:color="auto"/>
-          <w:right w:val="single" w:sz="4" w:space="1" w:color="auto"/>
+          <w:top w:val="double" w:sz="4" w:space="1" w:color="auto"/>
+          <w:left w:val="double" w:sz="4" w:space="1" w:color="auto"/>
+          <w:bottom w:val="double" w:sz="4" w:space="1" w:color="auto"/>
+          <w:right w:val="double" w:sz="4" w:space="1" w:color="auto"/>
         </w:pBdr>
         <w:autoSpaceDE w:val="0"/>
         <w:autoSpaceDN w:val="0"/>
@@ -38246,10 +38287,10 @@
     <w:p>
       <w:pPr>
         <w:pBdr>
-          <w:top w:val="single" w:sz="4" w:space="1" w:color="auto"/>
-          <w:left w:val="single" w:sz="4" w:space="1" w:color="auto"/>
-          <w:bottom w:val="single" w:sz="4" w:space="1" w:color="auto"/>
-          <w:right w:val="single" w:sz="4" w:space="1" w:color="auto"/>
+          <w:top w:val="double" w:sz="4" w:space="1" w:color="auto"/>
+          <w:left w:val="double" w:sz="4" w:space="1" w:color="auto"/>
+          <w:bottom w:val="double" w:sz="4" w:space="1" w:color="auto"/>
+          <w:right w:val="double" w:sz="4" w:space="1" w:color="auto"/>
         </w:pBdr>
         <w:autoSpaceDE w:val="0"/>
         <w:autoSpaceDN w:val="0"/>
@@ -38267,10 +38308,10 @@
     <w:p>
       <w:pPr>
         <w:pBdr>
-          <w:top w:val="single" w:sz="4" w:space="1" w:color="auto"/>
-          <w:left w:val="single" w:sz="4" w:space="1" w:color="auto"/>
-          <w:bottom w:val="single" w:sz="4" w:space="1" w:color="auto"/>
-          <w:right w:val="single" w:sz="4" w:space="1" w:color="auto"/>
+          <w:top w:val="double" w:sz="4" w:space="1" w:color="auto"/>
+          <w:left w:val="double" w:sz="4" w:space="1" w:color="auto"/>
+          <w:bottom w:val="double" w:sz="4" w:space="1" w:color="auto"/>
+          <w:right w:val="double" w:sz="4" w:space="1" w:color="auto"/>
         </w:pBdr>
         <w:autoSpaceDE w:val="0"/>
         <w:autoSpaceDN w:val="0"/>
@@ -38317,10 +38358,10 @@
     <w:p>
       <w:pPr>
         <w:pBdr>
-          <w:top w:val="single" w:sz="4" w:space="1" w:color="auto"/>
-          <w:left w:val="single" w:sz="4" w:space="1" w:color="auto"/>
-          <w:bottom w:val="single" w:sz="4" w:space="1" w:color="auto"/>
-          <w:right w:val="single" w:sz="4" w:space="1" w:color="auto"/>
+          <w:top w:val="double" w:sz="4" w:space="1" w:color="auto"/>
+          <w:left w:val="double" w:sz="4" w:space="1" w:color="auto"/>
+          <w:bottom w:val="double" w:sz="4" w:space="1" w:color="auto"/>
+          <w:right w:val="double" w:sz="4" w:space="1" w:color="auto"/>
         </w:pBdr>
         <w:autoSpaceDE w:val="0"/>
         <w:autoSpaceDN w:val="0"/>
@@ -38367,10 +38408,10 @@
     <w:p>
       <w:pPr>
         <w:pBdr>
-          <w:top w:val="single" w:sz="4" w:space="1" w:color="auto"/>
-          <w:left w:val="single" w:sz="4" w:space="1" w:color="auto"/>
-          <w:bottom w:val="single" w:sz="4" w:space="1" w:color="auto"/>
-          <w:right w:val="single" w:sz="4" w:space="1" w:color="auto"/>
+          <w:top w:val="double" w:sz="4" w:space="1" w:color="auto"/>
+          <w:left w:val="double" w:sz="4" w:space="1" w:color="auto"/>
+          <w:bottom w:val="double" w:sz="4" w:space="1" w:color="auto"/>
+          <w:right w:val="double" w:sz="4" w:space="1" w:color="auto"/>
         </w:pBdr>
         <w:autoSpaceDE w:val="0"/>
         <w:autoSpaceDN w:val="0"/>
@@ -38397,10 +38438,10 @@
     <w:p>
       <w:pPr>
         <w:pBdr>
-          <w:top w:val="single" w:sz="4" w:space="1" w:color="auto"/>
-          <w:left w:val="single" w:sz="4" w:space="1" w:color="auto"/>
-          <w:bottom w:val="single" w:sz="4" w:space="1" w:color="auto"/>
-          <w:right w:val="single" w:sz="4" w:space="1" w:color="auto"/>
+          <w:top w:val="double" w:sz="4" w:space="1" w:color="auto"/>
+          <w:left w:val="double" w:sz="4" w:space="1" w:color="auto"/>
+          <w:bottom w:val="double" w:sz="4" w:space="1" w:color="auto"/>
+          <w:right w:val="double" w:sz="4" w:space="1" w:color="auto"/>
         </w:pBdr>
         <w:autoSpaceDE w:val="0"/>
         <w:autoSpaceDN w:val="0"/>
@@ -38427,10 +38468,10 @@
     <w:p>
       <w:pPr>
         <w:pBdr>
-          <w:top w:val="single" w:sz="4" w:space="1" w:color="auto"/>
-          <w:left w:val="single" w:sz="4" w:space="1" w:color="auto"/>
-          <w:bottom w:val="single" w:sz="4" w:space="1" w:color="auto"/>
-          <w:right w:val="single" w:sz="4" w:space="1" w:color="auto"/>
+          <w:top w:val="double" w:sz="4" w:space="1" w:color="auto"/>
+          <w:left w:val="double" w:sz="4" w:space="1" w:color="auto"/>
+          <w:bottom w:val="double" w:sz="4" w:space="1" w:color="auto"/>
+          <w:right w:val="double" w:sz="4" w:space="1" w:color="auto"/>
         </w:pBdr>
         <w:autoSpaceDE w:val="0"/>
         <w:autoSpaceDN w:val="0"/>
@@ -38477,10 +38518,10 @@
     <w:p>
       <w:pPr>
         <w:pBdr>
-          <w:top w:val="single" w:sz="4" w:space="1" w:color="auto"/>
-          <w:left w:val="single" w:sz="4" w:space="1" w:color="auto"/>
-          <w:bottom w:val="single" w:sz="4" w:space="1" w:color="auto"/>
-          <w:right w:val="single" w:sz="4" w:space="1" w:color="auto"/>
+          <w:top w:val="double" w:sz="4" w:space="1" w:color="auto"/>
+          <w:left w:val="double" w:sz="4" w:space="1" w:color="auto"/>
+          <w:bottom w:val="double" w:sz="4" w:space="1" w:color="auto"/>
+          <w:right w:val="double" w:sz="4" w:space="1" w:color="auto"/>
         </w:pBdr>
         <w:autoSpaceDE w:val="0"/>
         <w:autoSpaceDN w:val="0"/>
@@ -39486,14 +39527,6 @@
           <w:lang w:val="en-US"/>
         </w:rPr>
       </w:pPr>
-    </w:p>
-    <w:p>
-      <w:pPr>
-        <w:pStyle w:val="Overskrift2"/>
-        <w:rPr>
-          <w:lang w:val="en-US"/>
-        </w:rPr>
-      </w:pPr>
       <w:bookmarkStart w:id="34" w:name="_Toc326250805"/>
       <w:r>
         <w:rPr>
@@ -39506,10 +39539,10 @@
     <w:p>
       <w:pPr>
         <w:pBdr>
-          <w:top w:val="single" w:sz="4" w:space="1" w:color="auto"/>
-          <w:left w:val="single" w:sz="4" w:space="4" w:color="auto"/>
-          <w:bottom w:val="single" w:sz="4" w:space="1" w:color="auto"/>
-          <w:right w:val="single" w:sz="4" w:space="4" w:color="auto"/>
+          <w:top w:val="double" w:sz="4" w:space="1" w:color="auto"/>
+          <w:left w:val="double" w:sz="4" w:space="4" w:color="auto"/>
+          <w:bottom w:val="double" w:sz="4" w:space="1" w:color="auto"/>
+          <w:right w:val="double" w:sz="4" w:space="4" w:color="auto"/>
         </w:pBdr>
         <w:autoSpaceDE w:val="0"/>
         <w:autoSpaceDN w:val="0"/>
@@ -39556,10 +39589,10 @@
     <w:p>
       <w:pPr>
         <w:pBdr>
-          <w:top w:val="single" w:sz="4" w:space="1" w:color="auto"/>
-          <w:left w:val="single" w:sz="4" w:space="4" w:color="auto"/>
-          <w:bottom w:val="single" w:sz="4" w:space="1" w:color="auto"/>
-          <w:right w:val="single" w:sz="4" w:space="4" w:color="auto"/>
+          <w:top w:val="double" w:sz="4" w:space="1" w:color="auto"/>
+          <w:left w:val="double" w:sz="4" w:space="4" w:color="auto"/>
+          <w:bottom w:val="double" w:sz="4" w:space="1" w:color="auto"/>
+          <w:right w:val="double" w:sz="4" w:space="4" w:color="auto"/>
         </w:pBdr>
         <w:autoSpaceDE w:val="0"/>
         <w:autoSpaceDN w:val="0"/>
@@ -39586,10 +39619,10 @@
     <w:p>
       <w:pPr>
         <w:pBdr>
-          <w:top w:val="single" w:sz="4" w:space="1" w:color="auto"/>
-          <w:left w:val="single" w:sz="4" w:space="4" w:color="auto"/>
-          <w:bottom w:val="single" w:sz="4" w:space="1" w:color="auto"/>
-          <w:right w:val="single" w:sz="4" w:space="4" w:color="auto"/>
+          <w:top w:val="double" w:sz="4" w:space="1" w:color="auto"/>
+          <w:left w:val="double" w:sz="4" w:space="4" w:color="auto"/>
+          <w:bottom w:val="double" w:sz="4" w:space="1" w:color="auto"/>
+          <w:right w:val="double" w:sz="4" w:space="4" w:color="auto"/>
         </w:pBdr>
         <w:autoSpaceDE w:val="0"/>
         <w:autoSpaceDN w:val="0"/>
@@ -39616,10 +39649,10 @@
     <w:p>
       <w:pPr>
         <w:pBdr>
-          <w:top w:val="single" w:sz="4" w:space="1" w:color="auto"/>
-          <w:left w:val="single" w:sz="4" w:space="4" w:color="auto"/>
-          <w:bottom w:val="single" w:sz="4" w:space="1" w:color="auto"/>
-          <w:right w:val="single" w:sz="4" w:space="4" w:color="auto"/>
+          <w:top w:val="double" w:sz="4" w:space="1" w:color="auto"/>
+          <w:left w:val="double" w:sz="4" w:space="4" w:color="auto"/>
+          <w:bottom w:val="double" w:sz="4" w:space="1" w:color="auto"/>
+          <w:right w:val="double" w:sz="4" w:space="4" w:color="auto"/>
         </w:pBdr>
         <w:autoSpaceDE w:val="0"/>
         <w:autoSpaceDN w:val="0"/>
@@ -39646,10 +39679,10 @@
     <w:p>
       <w:pPr>
         <w:pBdr>
-          <w:top w:val="single" w:sz="4" w:space="1" w:color="auto"/>
-          <w:left w:val="single" w:sz="4" w:space="4" w:color="auto"/>
-          <w:bottom w:val="single" w:sz="4" w:space="1" w:color="auto"/>
-          <w:right w:val="single" w:sz="4" w:space="4" w:color="auto"/>
+          <w:top w:val="double" w:sz="4" w:space="1" w:color="auto"/>
+          <w:left w:val="double" w:sz="4" w:space="4" w:color="auto"/>
+          <w:bottom w:val="double" w:sz="4" w:space="1" w:color="auto"/>
+          <w:right w:val="double" w:sz="4" w:space="4" w:color="auto"/>
         </w:pBdr>
         <w:autoSpaceDE w:val="0"/>
         <w:autoSpaceDN w:val="0"/>
@@ -39676,10 +39709,10 @@
     <w:p>
       <w:pPr>
         <w:pBdr>
-          <w:top w:val="single" w:sz="4" w:space="1" w:color="auto"/>
-          <w:left w:val="single" w:sz="4" w:space="4" w:color="auto"/>
-          <w:bottom w:val="single" w:sz="4" w:space="1" w:color="auto"/>
-          <w:right w:val="single" w:sz="4" w:space="4" w:color="auto"/>
+          <w:top w:val="double" w:sz="4" w:space="1" w:color="auto"/>
+          <w:left w:val="double" w:sz="4" w:space="4" w:color="auto"/>
+          <w:bottom w:val="double" w:sz="4" w:space="1" w:color="auto"/>
+          <w:right w:val="double" w:sz="4" w:space="4" w:color="auto"/>
         </w:pBdr>
         <w:autoSpaceDE w:val="0"/>
         <w:autoSpaceDN w:val="0"/>
@@ -39706,10 +39739,10 @@
     <w:p>
       <w:pPr>
         <w:pBdr>
-          <w:top w:val="single" w:sz="4" w:space="1" w:color="auto"/>
-          <w:left w:val="single" w:sz="4" w:space="4" w:color="auto"/>
-          <w:bottom w:val="single" w:sz="4" w:space="1" w:color="auto"/>
-          <w:right w:val="single" w:sz="4" w:space="4" w:color="auto"/>
+          <w:top w:val="double" w:sz="4" w:space="1" w:color="auto"/>
+          <w:left w:val="double" w:sz="4" w:space="4" w:color="auto"/>
+          <w:bottom w:val="double" w:sz="4" w:space="1" w:color="auto"/>
+          <w:right w:val="double" w:sz="4" w:space="4" w:color="auto"/>
         </w:pBdr>
         <w:autoSpaceDE w:val="0"/>
         <w:autoSpaceDN w:val="0"/>
@@ -39766,10 +39799,10 @@
     <w:p>
       <w:pPr>
         <w:pBdr>
-          <w:top w:val="single" w:sz="4" w:space="1" w:color="auto"/>
-          <w:left w:val="single" w:sz="4" w:space="4" w:color="auto"/>
-          <w:bottom w:val="single" w:sz="4" w:space="1" w:color="auto"/>
-          <w:right w:val="single" w:sz="4" w:space="4" w:color="auto"/>
+          <w:top w:val="double" w:sz="4" w:space="1" w:color="auto"/>
+          <w:left w:val="double" w:sz="4" w:space="4" w:color="auto"/>
+          <w:bottom w:val="double" w:sz="4" w:space="1" w:color="auto"/>
+          <w:right w:val="double" w:sz="4" w:space="4" w:color="auto"/>
         </w:pBdr>
         <w:autoSpaceDE w:val="0"/>
         <w:autoSpaceDN w:val="0"/>
@@ -39812,6 +39845,13 @@
         </w:rPr>
         <w:t>“Op”</w:t>
       </w:r>
+    </w:p>
+    <w:p>
+      <w:pPr>
+        <w:rPr>
+          <w:lang w:val="en-US"/>
+        </w:rPr>
+      </w:pPr>
     </w:p>
     <w:p>
       <w:pPr>
@@ -40320,14 +40360,7 @@
               <w:rFonts w:ascii="Cambria Math" w:hAnsi="Cambria Math"/>
               <w:lang w:val="en-US"/>
             </w:rPr>
-            <m:t>=0.</m:t>
-          </m:r>
-          <m:r>
-            <w:rPr>
-              <w:rFonts w:ascii="Cambria Math" w:hAnsi="Cambria Math"/>
-              <w:lang w:val="en-US"/>
-            </w:rPr>
-            <m:t>13</m:t>
+            <m:t>=0.13</m:t>
           </m:r>
         </m:oMath>
       </m:oMathPara>
@@ -40805,14 +40838,7 @@
               <w:rFonts w:ascii="Cambria Math" w:hAnsi="Cambria Math"/>
               <w:lang w:val="en-US"/>
             </w:rPr>
-            <m:t>=0.</m:t>
-          </m:r>
-          <m:r>
-            <w:rPr>
-              <w:rFonts w:ascii="Cambria Math" w:hAnsi="Cambria Math"/>
-              <w:lang w:val="en-US"/>
-            </w:rPr>
-            <m:t>07</m:t>
+            <m:t>=0.07</m:t>
           </m:r>
         </m:oMath>
       </m:oMathPara>
@@ -40850,10 +40876,10 @@
     <w:p>
       <w:pPr>
         <w:pBdr>
-          <w:top w:val="single" w:sz="4" w:space="1" w:color="auto"/>
-          <w:left w:val="single" w:sz="4" w:space="1" w:color="auto"/>
-          <w:bottom w:val="single" w:sz="4" w:space="1" w:color="auto"/>
-          <w:right w:val="single" w:sz="4" w:space="1" w:color="auto"/>
+          <w:top w:val="double" w:sz="4" w:space="1" w:color="auto"/>
+          <w:left w:val="double" w:sz="4" w:space="1" w:color="auto"/>
+          <w:bottom w:val="double" w:sz="4" w:space="1" w:color="auto"/>
+          <w:right w:val="double" w:sz="4" w:space="1" w:color="auto"/>
         </w:pBdr>
         <w:autoSpaceDE w:val="0"/>
         <w:autoSpaceDN w:val="0"/>
@@ -40890,10 +40916,10 @@
     <w:p>
       <w:pPr>
         <w:pBdr>
-          <w:top w:val="single" w:sz="4" w:space="1" w:color="auto"/>
-          <w:left w:val="single" w:sz="4" w:space="1" w:color="auto"/>
-          <w:bottom w:val="single" w:sz="4" w:space="1" w:color="auto"/>
-          <w:right w:val="single" w:sz="4" w:space="1" w:color="auto"/>
+          <w:top w:val="double" w:sz="4" w:space="1" w:color="auto"/>
+          <w:left w:val="double" w:sz="4" w:space="1" w:color="auto"/>
+          <w:bottom w:val="double" w:sz="4" w:space="1" w:color="auto"/>
+          <w:right w:val="double" w:sz="4" w:space="1" w:color="auto"/>
         </w:pBdr>
         <w:autoSpaceDE w:val="0"/>
         <w:autoSpaceDN w:val="0"/>
@@ -40920,10 +40946,10 @@
     <w:p>
       <w:pPr>
         <w:pBdr>
-          <w:top w:val="single" w:sz="4" w:space="1" w:color="auto"/>
-          <w:left w:val="single" w:sz="4" w:space="1" w:color="auto"/>
-          <w:bottom w:val="single" w:sz="4" w:space="1" w:color="auto"/>
-          <w:right w:val="single" w:sz="4" w:space="1" w:color="auto"/>
+          <w:top w:val="double" w:sz="4" w:space="1" w:color="auto"/>
+          <w:left w:val="double" w:sz="4" w:space="1" w:color="auto"/>
+          <w:bottom w:val="double" w:sz="4" w:space="1" w:color="auto"/>
+          <w:right w:val="double" w:sz="4" w:space="1" w:color="auto"/>
         </w:pBdr>
         <w:autoSpaceDE w:val="0"/>
         <w:autoSpaceDN w:val="0"/>
@@ -40950,10 +40976,10 @@
     <w:p>
       <w:pPr>
         <w:pBdr>
-          <w:top w:val="single" w:sz="4" w:space="1" w:color="auto"/>
-          <w:left w:val="single" w:sz="4" w:space="1" w:color="auto"/>
-          <w:bottom w:val="single" w:sz="4" w:space="1" w:color="auto"/>
-          <w:right w:val="single" w:sz="4" w:space="1" w:color="auto"/>
+          <w:top w:val="double" w:sz="4" w:space="1" w:color="auto"/>
+          <w:left w:val="double" w:sz="4" w:space="1" w:color="auto"/>
+          <w:bottom w:val="double" w:sz="4" w:space="1" w:color="auto"/>
+          <w:right w:val="double" w:sz="4" w:space="1" w:color="auto"/>
         </w:pBdr>
         <w:autoSpaceDE w:val="0"/>
         <w:autoSpaceDN w:val="0"/>
@@ -40980,10 +41006,10 @@
     <w:p>
       <w:pPr>
         <w:pBdr>
-          <w:top w:val="single" w:sz="4" w:space="1" w:color="auto"/>
-          <w:left w:val="single" w:sz="4" w:space="1" w:color="auto"/>
-          <w:bottom w:val="single" w:sz="4" w:space="1" w:color="auto"/>
-          <w:right w:val="single" w:sz="4" w:space="1" w:color="auto"/>
+          <w:top w:val="double" w:sz="4" w:space="1" w:color="auto"/>
+          <w:left w:val="double" w:sz="4" w:space="1" w:color="auto"/>
+          <w:bottom w:val="double" w:sz="4" w:space="1" w:color="auto"/>
+          <w:right w:val="double" w:sz="4" w:space="1" w:color="auto"/>
         </w:pBdr>
         <w:autoSpaceDE w:val="0"/>
         <w:autoSpaceDN w:val="0"/>
@@ -41010,10 +41036,10 @@
     <w:p>
       <w:pPr>
         <w:pBdr>
-          <w:top w:val="single" w:sz="4" w:space="1" w:color="auto"/>
-          <w:left w:val="single" w:sz="4" w:space="1" w:color="auto"/>
-          <w:bottom w:val="single" w:sz="4" w:space="1" w:color="auto"/>
-          <w:right w:val="single" w:sz="4" w:space="1" w:color="auto"/>
+          <w:top w:val="double" w:sz="4" w:space="1" w:color="auto"/>
+          <w:left w:val="double" w:sz="4" w:space="1" w:color="auto"/>
+          <w:bottom w:val="double" w:sz="4" w:space="1" w:color="auto"/>
+          <w:right w:val="double" w:sz="4" w:space="1" w:color="auto"/>
         </w:pBdr>
         <w:autoSpaceDE w:val="0"/>
         <w:autoSpaceDN w:val="0"/>
@@ -41040,10 +41066,10 @@
     <w:p>
       <w:pPr>
         <w:pBdr>
-          <w:top w:val="single" w:sz="4" w:space="1" w:color="auto"/>
-          <w:left w:val="single" w:sz="4" w:space="1" w:color="auto"/>
-          <w:bottom w:val="single" w:sz="4" w:space="1" w:color="auto"/>
-          <w:right w:val="single" w:sz="4" w:space="1" w:color="auto"/>
+          <w:top w:val="double" w:sz="4" w:space="1" w:color="auto"/>
+          <w:left w:val="double" w:sz="4" w:space="1" w:color="auto"/>
+          <w:bottom w:val="double" w:sz="4" w:space="1" w:color="auto"/>
+          <w:right w:val="double" w:sz="4" w:space="1" w:color="auto"/>
         </w:pBdr>
         <w:autoSpaceDE w:val="0"/>
         <w:autoSpaceDN w:val="0"/>
@@ -41080,10 +41106,10 @@
     <w:p>
       <w:pPr>
         <w:pBdr>
-          <w:top w:val="single" w:sz="4" w:space="1" w:color="auto"/>
-          <w:left w:val="single" w:sz="4" w:space="1" w:color="auto"/>
-          <w:bottom w:val="single" w:sz="4" w:space="1" w:color="auto"/>
-          <w:right w:val="single" w:sz="4" w:space="1" w:color="auto"/>
+          <w:top w:val="double" w:sz="4" w:space="1" w:color="auto"/>
+          <w:left w:val="double" w:sz="4" w:space="1" w:color="auto"/>
+          <w:bottom w:val="double" w:sz="4" w:space="1" w:color="auto"/>
+          <w:right w:val="double" w:sz="4" w:space="1" w:color="auto"/>
         </w:pBdr>
         <w:autoSpaceDE w:val="0"/>
         <w:autoSpaceDN w:val="0"/>
@@ -41101,10 +41127,10 @@
     <w:p>
       <w:pPr>
         <w:pBdr>
-          <w:top w:val="single" w:sz="4" w:space="1" w:color="auto"/>
-          <w:left w:val="single" w:sz="4" w:space="1" w:color="auto"/>
-          <w:bottom w:val="single" w:sz="4" w:space="1" w:color="auto"/>
-          <w:right w:val="single" w:sz="4" w:space="1" w:color="auto"/>
+          <w:top w:val="double" w:sz="4" w:space="1" w:color="auto"/>
+          <w:left w:val="double" w:sz="4" w:space="1" w:color="auto"/>
+          <w:bottom w:val="double" w:sz="4" w:space="1" w:color="auto"/>
+          <w:right w:val="double" w:sz="4" w:space="1" w:color="auto"/>
         </w:pBdr>
         <w:autoSpaceDE w:val="0"/>
         <w:autoSpaceDN w:val="0"/>
@@ -41132,10 +41158,10 @@
     <w:p>
       <w:pPr>
         <w:pBdr>
-          <w:top w:val="single" w:sz="4" w:space="1" w:color="auto"/>
-          <w:left w:val="single" w:sz="4" w:space="1" w:color="auto"/>
-          <w:bottom w:val="single" w:sz="4" w:space="1" w:color="auto"/>
-          <w:right w:val="single" w:sz="4" w:space="1" w:color="auto"/>
+          <w:top w:val="double" w:sz="4" w:space="1" w:color="auto"/>
+          <w:left w:val="double" w:sz="4" w:space="1" w:color="auto"/>
+          <w:bottom w:val="double" w:sz="4" w:space="1" w:color="auto"/>
+          <w:right w:val="double" w:sz="4" w:space="1" w:color="auto"/>
         </w:pBdr>
         <w:autoSpaceDE w:val="0"/>
         <w:autoSpaceDN w:val="0"/>
@@ -41153,10 +41179,10 @@
     <w:p>
       <w:pPr>
         <w:pBdr>
-          <w:top w:val="single" w:sz="4" w:space="1" w:color="auto"/>
-          <w:left w:val="single" w:sz="4" w:space="1" w:color="auto"/>
-          <w:bottom w:val="single" w:sz="4" w:space="1" w:color="auto"/>
-          <w:right w:val="single" w:sz="4" w:space="1" w:color="auto"/>
+          <w:top w:val="double" w:sz="4" w:space="1" w:color="auto"/>
+          <w:left w:val="double" w:sz="4" w:space="1" w:color="auto"/>
+          <w:bottom w:val="double" w:sz="4" w:space="1" w:color="auto"/>
+          <w:right w:val="double" w:sz="4" w:space="1" w:color="auto"/>
         </w:pBdr>
         <w:autoSpaceDE w:val="0"/>
         <w:autoSpaceDN w:val="0"/>
@@ -41183,10 +41209,10 @@
     <w:p>
       <w:pPr>
         <w:pBdr>
-          <w:top w:val="single" w:sz="4" w:space="1" w:color="auto"/>
-          <w:left w:val="single" w:sz="4" w:space="1" w:color="auto"/>
-          <w:bottom w:val="single" w:sz="4" w:space="1" w:color="auto"/>
-          <w:right w:val="single" w:sz="4" w:space="1" w:color="auto"/>
+          <w:top w:val="double" w:sz="4" w:space="1" w:color="auto"/>
+          <w:left w:val="double" w:sz="4" w:space="1" w:color="auto"/>
+          <w:bottom w:val="double" w:sz="4" w:space="1" w:color="auto"/>
+          <w:right w:val="double" w:sz="4" w:space="1" w:color="auto"/>
         </w:pBdr>
         <w:autoSpaceDE w:val="0"/>
         <w:autoSpaceDN w:val="0"/>
@@ -41223,10 +41249,10 @@
     <w:p>
       <w:pPr>
         <w:pBdr>
-          <w:top w:val="single" w:sz="4" w:space="1" w:color="auto"/>
-          <w:left w:val="single" w:sz="4" w:space="1" w:color="auto"/>
-          <w:bottom w:val="single" w:sz="4" w:space="1" w:color="auto"/>
-          <w:right w:val="single" w:sz="4" w:space="1" w:color="auto"/>
+          <w:top w:val="double" w:sz="4" w:space="1" w:color="auto"/>
+          <w:left w:val="double" w:sz="4" w:space="1" w:color="auto"/>
+          <w:bottom w:val="double" w:sz="4" w:space="1" w:color="auto"/>
+          <w:right w:val="double" w:sz="4" w:space="1" w:color="auto"/>
         </w:pBdr>
         <w:autoSpaceDE w:val="0"/>
         <w:autoSpaceDN w:val="0"/>
@@ -41283,10 +41309,10 @@
     <w:p>
       <w:pPr>
         <w:pBdr>
-          <w:top w:val="single" w:sz="4" w:space="1" w:color="auto"/>
-          <w:left w:val="single" w:sz="4" w:space="1" w:color="auto"/>
-          <w:bottom w:val="single" w:sz="4" w:space="1" w:color="auto"/>
-          <w:right w:val="single" w:sz="4" w:space="1" w:color="auto"/>
+          <w:top w:val="double" w:sz="4" w:space="1" w:color="auto"/>
+          <w:left w:val="double" w:sz="4" w:space="1" w:color="auto"/>
+          <w:bottom w:val="double" w:sz="4" w:space="1" w:color="auto"/>
+          <w:right w:val="double" w:sz="4" w:space="1" w:color="auto"/>
         </w:pBdr>
         <w:autoSpaceDE w:val="0"/>
         <w:autoSpaceDN w:val="0"/>
@@ -41313,10 +41339,10 @@
     <w:p>
       <w:pPr>
         <w:pBdr>
-          <w:top w:val="single" w:sz="4" w:space="1" w:color="auto"/>
-          <w:left w:val="single" w:sz="4" w:space="1" w:color="auto"/>
-          <w:bottom w:val="single" w:sz="4" w:space="1" w:color="auto"/>
-          <w:right w:val="single" w:sz="4" w:space="1" w:color="auto"/>
+          <w:top w:val="double" w:sz="4" w:space="1" w:color="auto"/>
+          <w:left w:val="double" w:sz="4" w:space="1" w:color="auto"/>
+          <w:bottom w:val="double" w:sz="4" w:space="1" w:color="auto"/>
+          <w:right w:val="double" w:sz="4" w:space="1" w:color="auto"/>
         </w:pBdr>
         <w:autoSpaceDE w:val="0"/>
         <w:autoSpaceDN w:val="0"/>
@@ -41334,10 +41360,10 @@
     <w:p>
       <w:pPr>
         <w:pBdr>
-          <w:top w:val="single" w:sz="4" w:space="1" w:color="auto"/>
-          <w:left w:val="single" w:sz="4" w:space="1" w:color="auto"/>
-          <w:bottom w:val="single" w:sz="4" w:space="1" w:color="auto"/>
-          <w:right w:val="single" w:sz="4" w:space="1" w:color="auto"/>
+          <w:top w:val="double" w:sz="4" w:space="1" w:color="auto"/>
+          <w:left w:val="double" w:sz="4" w:space="1" w:color="auto"/>
+          <w:bottom w:val="double" w:sz="4" w:space="1" w:color="auto"/>
+          <w:right w:val="double" w:sz="4" w:space="1" w:color="auto"/>
         </w:pBdr>
         <w:autoSpaceDE w:val="0"/>
         <w:autoSpaceDN w:val="0"/>
@@ -41374,10 +41400,10 @@
     <w:p>
       <w:pPr>
         <w:pBdr>
-          <w:top w:val="single" w:sz="4" w:space="1" w:color="auto"/>
-          <w:left w:val="single" w:sz="4" w:space="1" w:color="auto"/>
-          <w:bottom w:val="single" w:sz="4" w:space="1" w:color="auto"/>
-          <w:right w:val="single" w:sz="4" w:space="1" w:color="auto"/>
+          <w:top w:val="double" w:sz="4" w:space="1" w:color="auto"/>
+          <w:left w:val="double" w:sz="4" w:space="1" w:color="auto"/>
+          <w:bottom w:val="double" w:sz="4" w:space="1" w:color="auto"/>
+          <w:right w:val="double" w:sz="4" w:space="1" w:color="auto"/>
         </w:pBdr>
         <w:autoSpaceDE w:val="0"/>
         <w:autoSpaceDN w:val="0"/>
@@ -41414,10 +41440,10 @@
     <w:p>
       <w:pPr>
         <w:pBdr>
-          <w:top w:val="single" w:sz="4" w:space="1" w:color="auto"/>
-          <w:left w:val="single" w:sz="4" w:space="1" w:color="auto"/>
-          <w:bottom w:val="single" w:sz="4" w:space="1" w:color="auto"/>
-          <w:right w:val="single" w:sz="4" w:space="1" w:color="auto"/>
+          <w:top w:val="double" w:sz="4" w:space="1" w:color="auto"/>
+          <w:left w:val="double" w:sz="4" w:space="1" w:color="auto"/>
+          <w:bottom w:val="double" w:sz="4" w:space="1" w:color="auto"/>
+          <w:right w:val="double" w:sz="4" w:space="1" w:color="auto"/>
         </w:pBdr>
         <w:autoSpaceDE w:val="0"/>
         <w:autoSpaceDN w:val="0"/>
@@ -41455,10 +41481,10 @@
     <w:p>
       <w:pPr>
         <w:pBdr>
-          <w:top w:val="single" w:sz="4" w:space="1" w:color="auto"/>
-          <w:left w:val="single" w:sz="4" w:space="1" w:color="auto"/>
-          <w:bottom w:val="single" w:sz="4" w:space="1" w:color="auto"/>
-          <w:right w:val="single" w:sz="4" w:space="1" w:color="auto"/>
+          <w:top w:val="double" w:sz="4" w:space="1" w:color="auto"/>
+          <w:left w:val="double" w:sz="4" w:space="1" w:color="auto"/>
+          <w:bottom w:val="double" w:sz="4" w:space="1" w:color="auto"/>
+          <w:right w:val="double" w:sz="4" w:space="1" w:color="auto"/>
         </w:pBdr>
         <w:autoSpaceDE w:val="0"/>
         <w:autoSpaceDN w:val="0"/>
@@ -41484,20 +41510,7 @@
     </w:p>
     <w:p>
       <w:pPr>
-        <w:pBdr>
-          <w:top w:val="single" w:sz="4" w:space="1" w:color="auto"/>
-          <w:left w:val="single" w:sz="4" w:space="1" w:color="auto"/>
-          <w:bottom w:val="single" w:sz="4" w:space="1" w:color="auto"/>
-          <w:right w:val="single" w:sz="4" w:space="1" w:color="auto"/>
-        </w:pBdr>
-        <w:autoSpaceDE w:val="0"/>
-        <w:autoSpaceDN w:val="0"/>
-        <w:adjustRightInd w:val="0"/>
-        <w:spacing w:after="0" w:line="240" w:lineRule="auto"/>
-        <w:rPr>
-          <w:rFonts w:ascii="Courier New" w:eastAsiaTheme="minorHAnsi" w:hAnsi="Courier New" w:cs="Courier New"/>
-          <w:sz w:val="16"/>
-          <w:szCs w:val="16"/>
+        <w:rPr>
           <w:lang w:val="en-US"/>
         </w:rPr>
       </w:pPr>
@@ -43105,10 +43118,10 @@
     <w:p>
       <w:pPr>
         <w:pBdr>
-          <w:top w:val="single" w:sz="4" w:space="1" w:color="auto"/>
-          <w:left w:val="single" w:sz="4" w:space="1" w:color="auto"/>
-          <w:bottom w:val="single" w:sz="4" w:space="1" w:color="auto"/>
-          <w:right w:val="single" w:sz="4" w:space="1" w:color="auto"/>
+          <w:top w:val="double" w:sz="4" w:space="1" w:color="auto"/>
+          <w:left w:val="double" w:sz="4" w:space="1" w:color="auto"/>
+          <w:bottom w:val="double" w:sz="4" w:space="1" w:color="auto"/>
+          <w:right w:val="double" w:sz="4" w:space="1" w:color="auto"/>
         </w:pBdr>
         <w:autoSpaceDE w:val="0"/>
         <w:autoSpaceDN w:val="0"/>
@@ -43145,10 +43158,10 @@
     <w:p>
       <w:pPr>
         <w:pBdr>
-          <w:top w:val="single" w:sz="4" w:space="1" w:color="auto"/>
-          <w:left w:val="single" w:sz="4" w:space="1" w:color="auto"/>
-          <w:bottom w:val="single" w:sz="4" w:space="1" w:color="auto"/>
-          <w:right w:val="single" w:sz="4" w:space="1" w:color="auto"/>
+          <w:top w:val="double" w:sz="4" w:space="1" w:color="auto"/>
+          <w:left w:val="double" w:sz="4" w:space="1" w:color="auto"/>
+          <w:bottom w:val="double" w:sz="4" w:space="1" w:color="auto"/>
+          <w:right w:val="double" w:sz="4" w:space="1" w:color="auto"/>
         </w:pBdr>
         <w:autoSpaceDE w:val="0"/>
         <w:autoSpaceDN w:val="0"/>
@@ -43175,10 +43188,10 @@
     <w:p>
       <w:pPr>
         <w:pBdr>
-          <w:top w:val="single" w:sz="4" w:space="1" w:color="auto"/>
-          <w:left w:val="single" w:sz="4" w:space="1" w:color="auto"/>
-          <w:bottom w:val="single" w:sz="4" w:space="1" w:color="auto"/>
-          <w:right w:val="single" w:sz="4" w:space="1" w:color="auto"/>
+          <w:top w:val="double" w:sz="4" w:space="1" w:color="auto"/>
+          <w:left w:val="double" w:sz="4" w:space="1" w:color="auto"/>
+          <w:bottom w:val="double" w:sz="4" w:space="1" w:color="auto"/>
+          <w:right w:val="double" w:sz="4" w:space="1" w:color="auto"/>
         </w:pBdr>
         <w:autoSpaceDE w:val="0"/>
         <w:autoSpaceDN w:val="0"/>
@@ -43205,10 +43218,10 @@
     <w:p>
       <w:pPr>
         <w:pBdr>
-          <w:top w:val="single" w:sz="4" w:space="1" w:color="auto"/>
-          <w:left w:val="single" w:sz="4" w:space="1" w:color="auto"/>
-          <w:bottom w:val="single" w:sz="4" w:space="1" w:color="auto"/>
-          <w:right w:val="single" w:sz="4" w:space="1" w:color="auto"/>
+          <w:top w:val="double" w:sz="4" w:space="1" w:color="auto"/>
+          <w:left w:val="double" w:sz="4" w:space="1" w:color="auto"/>
+          <w:bottom w:val="double" w:sz="4" w:space="1" w:color="auto"/>
+          <w:right w:val="double" w:sz="4" w:space="1" w:color="auto"/>
         </w:pBdr>
         <w:autoSpaceDE w:val="0"/>
         <w:autoSpaceDN w:val="0"/>
@@ -43235,10 +43248,10 @@
     <w:p>
       <w:pPr>
         <w:pBdr>
-          <w:top w:val="single" w:sz="4" w:space="1" w:color="auto"/>
-          <w:left w:val="single" w:sz="4" w:space="1" w:color="auto"/>
-          <w:bottom w:val="single" w:sz="4" w:space="1" w:color="auto"/>
-          <w:right w:val="single" w:sz="4" w:space="1" w:color="auto"/>
+          <w:top w:val="double" w:sz="4" w:space="1" w:color="auto"/>
+          <w:left w:val="double" w:sz="4" w:space="1" w:color="auto"/>
+          <w:bottom w:val="double" w:sz="4" w:space="1" w:color="auto"/>
+          <w:right w:val="double" w:sz="4" w:space="1" w:color="auto"/>
         </w:pBdr>
         <w:autoSpaceDE w:val="0"/>
         <w:autoSpaceDN w:val="0"/>
@@ -43265,10 +43278,10 @@
     <w:p>
       <w:pPr>
         <w:pBdr>
-          <w:top w:val="single" w:sz="4" w:space="1" w:color="auto"/>
-          <w:left w:val="single" w:sz="4" w:space="1" w:color="auto"/>
-          <w:bottom w:val="single" w:sz="4" w:space="1" w:color="auto"/>
-          <w:right w:val="single" w:sz="4" w:space="1" w:color="auto"/>
+          <w:top w:val="double" w:sz="4" w:space="1" w:color="auto"/>
+          <w:left w:val="double" w:sz="4" w:space="1" w:color="auto"/>
+          <w:bottom w:val="double" w:sz="4" w:space="1" w:color="auto"/>
+          <w:right w:val="double" w:sz="4" w:space="1" w:color="auto"/>
         </w:pBdr>
         <w:autoSpaceDE w:val="0"/>
         <w:autoSpaceDN w:val="0"/>
@@ -43295,10 +43308,10 @@
     <w:p>
       <w:pPr>
         <w:pBdr>
-          <w:top w:val="single" w:sz="4" w:space="1" w:color="auto"/>
-          <w:left w:val="single" w:sz="4" w:space="1" w:color="auto"/>
-          <w:bottom w:val="single" w:sz="4" w:space="1" w:color="auto"/>
-          <w:right w:val="single" w:sz="4" w:space="1" w:color="auto"/>
+          <w:top w:val="double" w:sz="4" w:space="1" w:color="auto"/>
+          <w:left w:val="double" w:sz="4" w:space="1" w:color="auto"/>
+          <w:bottom w:val="double" w:sz="4" w:space="1" w:color="auto"/>
+          <w:right w:val="double" w:sz="4" w:space="1" w:color="auto"/>
         </w:pBdr>
         <w:autoSpaceDE w:val="0"/>
         <w:autoSpaceDN w:val="0"/>
@@ -43335,10 +43348,10 @@
     <w:p>
       <w:pPr>
         <w:pBdr>
-          <w:top w:val="single" w:sz="4" w:space="1" w:color="auto"/>
-          <w:left w:val="single" w:sz="4" w:space="1" w:color="auto"/>
-          <w:bottom w:val="single" w:sz="4" w:space="1" w:color="auto"/>
-          <w:right w:val="single" w:sz="4" w:space="1" w:color="auto"/>
+          <w:top w:val="double" w:sz="4" w:space="1" w:color="auto"/>
+          <w:left w:val="double" w:sz="4" w:space="1" w:color="auto"/>
+          <w:bottom w:val="double" w:sz="4" w:space="1" w:color="auto"/>
+          <w:right w:val="double" w:sz="4" w:space="1" w:color="auto"/>
         </w:pBdr>
         <w:autoSpaceDE w:val="0"/>
         <w:autoSpaceDN w:val="0"/>
@@ -43356,10 +43369,10 @@
     <w:p>
       <w:pPr>
         <w:pBdr>
-          <w:top w:val="single" w:sz="4" w:space="1" w:color="auto"/>
-          <w:left w:val="single" w:sz="4" w:space="1" w:color="auto"/>
-          <w:bottom w:val="single" w:sz="4" w:space="1" w:color="auto"/>
-          <w:right w:val="single" w:sz="4" w:space="1" w:color="auto"/>
+          <w:top w:val="double" w:sz="4" w:space="1" w:color="auto"/>
+          <w:left w:val="double" w:sz="4" w:space="1" w:color="auto"/>
+          <w:bottom w:val="double" w:sz="4" w:space="1" w:color="auto"/>
+          <w:right w:val="double" w:sz="4" w:space="1" w:color="auto"/>
         </w:pBdr>
         <w:autoSpaceDE w:val="0"/>
         <w:autoSpaceDN w:val="0"/>
@@ -43387,10 +43400,10 @@
     <w:p>
       <w:pPr>
         <w:pBdr>
-          <w:top w:val="single" w:sz="4" w:space="1" w:color="auto"/>
-          <w:left w:val="single" w:sz="4" w:space="1" w:color="auto"/>
-          <w:bottom w:val="single" w:sz="4" w:space="1" w:color="auto"/>
-          <w:right w:val="single" w:sz="4" w:space="1" w:color="auto"/>
+          <w:top w:val="double" w:sz="4" w:space="1" w:color="auto"/>
+          <w:left w:val="double" w:sz="4" w:space="1" w:color="auto"/>
+          <w:bottom w:val="double" w:sz="4" w:space="1" w:color="auto"/>
+          <w:right w:val="double" w:sz="4" w:space="1" w:color="auto"/>
         </w:pBdr>
         <w:autoSpaceDE w:val="0"/>
         <w:autoSpaceDN w:val="0"/>
@@ -43408,10 +43421,10 @@
     <w:p>
       <w:pPr>
         <w:pBdr>
-          <w:top w:val="single" w:sz="4" w:space="1" w:color="auto"/>
-          <w:left w:val="single" w:sz="4" w:space="1" w:color="auto"/>
-          <w:bottom w:val="single" w:sz="4" w:space="1" w:color="auto"/>
-          <w:right w:val="single" w:sz="4" w:space="1" w:color="auto"/>
+          <w:top w:val="double" w:sz="4" w:space="1" w:color="auto"/>
+          <w:left w:val="double" w:sz="4" w:space="1" w:color="auto"/>
+          <w:bottom w:val="double" w:sz="4" w:space="1" w:color="auto"/>
+          <w:right w:val="double" w:sz="4" w:space="1" w:color="auto"/>
         </w:pBdr>
         <w:autoSpaceDE w:val="0"/>
         <w:autoSpaceDN w:val="0"/>
@@ -43478,10 +43491,10 @@
     <w:p>
       <w:pPr>
         <w:pBdr>
-          <w:top w:val="single" w:sz="4" w:space="1" w:color="auto"/>
-          <w:left w:val="single" w:sz="4" w:space="1" w:color="auto"/>
-          <w:bottom w:val="single" w:sz="4" w:space="1" w:color="auto"/>
-          <w:right w:val="single" w:sz="4" w:space="1" w:color="auto"/>
+          <w:top w:val="double" w:sz="4" w:space="1" w:color="auto"/>
+          <w:left w:val="double" w:sz="4" w:space="1" w:color="auto"/>
+          <w:bottom w:val="double" w:sz="4" w:space="1" w:color="auto"/>
+          <w:right w:val="double" w:sz="4" w:space="1" w:color="auto"/>
         </w:pBdr>
         <w:autoSpaceDE w:val="0"/>
         <w:autoSpaceDN w:val="0"/>
@@ -43499,10 +43512,10 @@
     <w:p>
       <w:pPr>
         <w:pBdr>
-          <w:top w:val="single" w:sz="4" w:space="1" w:color="auto"/>
-          <w:left w:val="single" w:sz="4" w:space="1" w:color="auto"/>
-          <w:bottom w:val="single" w:sz="4" w:space="1" w:color="auto"/>
-          <w:right w:val="single" w:sz="4" w:space="1" w:color="auto"/>
+          <w:top w:val="double" w:sz="4" w:space="1" w:color="auto"/>
+          <w:left w:val="double" w:sz="4" w:space="1" w:color="auto"/>
+          <w:bottom w:val="double" w:sz="4" w:space="1" w:color="auto"/>
+          <w:right w:val="double" w:sz="4" w:space="1" w:color="auto"/>
         </w:pBdr>
         <w:autoSpaceDE w:val="0"/>
         <w:autoSpaceDN w:val="0"/>
@@ -43530,10 +43543,10 @@
     <w:p>
       <w:pPr>
         <w:pBdr>
-          <w:top w:val="single" w:sz="4" w:space="1" w:color="auto"/>
-          <w:left w:val="single" w:sz="4" w:space="1" w:color="auto"/>
-          <w:bottom w:val="single" w:sz="4" w:space="1" w:color="auto"/>
-          <w:right w:val="single" w:sz="4" w:space="1" w:color="auto"/>
+          <w:top w:val="double" w:sz="4" w:space="1" w:color="auto"/>
+          <w:left w:val="double" w:sz="4" w:space="1" w:color="auto"/>
+          <w:bottom w:val="double" w:sz="4" w:space="1" w:color="auto"/>
+          <w:right w:val="double" w:sz="4" w:space="1" w:color="auto"/>
         </w:pBdr>
         <w:autoSpaceDE w:val="0"/>
         <w:autoSpaceDN w:val="0"/>
@@ -43551,10 +43564,10 @@
     <w:p>
       <w:pPr>
         <w:pBdr>
-          <w:top w:val="single" w:sz="4" w:space="1" w:color="auto"/>
-          <w:left w:val="single" w:sz="4" w:space="1" w:color="auto"/>
-          <w:bottom w:val="single" w:sz="4" w:space="1" w:color="auto"/>
-          <w:right w:val="single" w:sz="4" w:space="1" w:color="auto"/>
+          <w:top w:val="double" w:sz="4" w:space="1" w:color="auto"/>
+          <w:left w:val="double" w:sz="4" w:space="1" w:color="auto"/>
+          <w:bottom w:val="double" w:sz="4" w:space="1" w:color="auto"/>
+          <w:right w:val="double" w:sz="4" w:space="1" w:color="auto"/>
         </w:pBdr>
         <w:autoSpaceDE w:val="0"/>
         <w:autoSpaceDN w:val="0"/>
@@ -43581,10 +43594,10 @@
     <w:p>
       <w:pPr>
         <w:pBdr>
-          <w:top w:val="single" w:sz="4" w:space="1" w:color="auto"/>
-          <w:left w:val="single" w:sz="4" w:space="1" w:color="auto"/>
-          <w:bottom w:val="single" w:sz="4" w:space="1" w:color="auto"/>
-          <w:right w:val="single" w:sz="4" w:space="1" w:color="auto"/>
+          <w:top w:val="double" w:sz="4" w:space="1" w:color="auto"/>
+          <w:left w:val="double" w:sz="4" w:space="1" w:color="auto"/>
+          <w:bottom w:val="double" w:sz="4" w:space="1" w:color="auto"/>
+          <w:right w:val="double" w:sz="4" w:space="1" w:color="auto"/>
         </w:pBdr>
         <w:autoSpaceDE w:val="0"/>
         <w:autoSpaceDN w:val="0"/>
@@ -43641,10 +43654,10 @@
     <w:p>
       <w:pPr>
         <w:pBdr>
-          <w:top w:val="single" w:sz="4" w:space="1" w:color="auto"/>
-          <w:left w:val="single" w:sz="4" w:space="1" w:color="auto"/>
-          <w:bottom w:val="single" w:sz="4" w:space="1" w:color="auto"/>
-          <w:right w:val="single" w:sz="4" w:space="1" w:color="auto"/>
+          <w:top w:val="double" w:sz="4" w:space="1" w:color="auto"/>
+          <w:left w:val="double" w:sz="4" w:space="1" w:color="auto"/>
+          <w:bottom w:val="double" w:sz="4" w:space="1" w:color="auto"/>
+          <w:right w:val="double" w:sz="4" w:space="1" w:color="auto"/>
         </w:pBdr>
         <w:autoSpaceDE w:val="0"/>
         <w:autoSpaceDN w:val="0"/>
@@ -43671,10 +43684,10 @@
     <w:p>
       <w:pPr>
         <w:pBdr>
-          <w:top w:val="single" w:sz="4" w:space="1" w:color="auto"/>
-          <w:left w:val="single" w:sz="4" w:space="1" w:color="auto"/>
-          <w:bottom w:val="single" w:sz="4" w:space="1" w:color="auto"/>
-          <w:right w:val="single" w:sz="4" w:space="1" w:color="auto"/>
+          <w:top w:val="double" w:sz="4" w:space="1" w:color="auto"/>
+          <w:left w:val="double" w:sz="4" w:space="1" w:color="auto"/>
+          <w:bottom w:val="double" w:sz="4" w:space="1" w:color="auto"/>
+          <w:right w:val="double" w:sz="4" w:space="1" w:color="auto"/>
         </w:pBdr>
         <w:autoSpaceDE w:val="0"/>
         <w:autoSpaceDN w:val="0"/>
@@ -43692,10 +43705,10 @@
     <w:p>
       <w:pPr>
         <w:pBdr>
-          <w:top w:val="single" w:sz="4" w:space="1" w:color="auto"/>
-          <w:left w:val="single" w:sz="4" w:space="1" w:color="auto"/>
-          <w:bottom w:val="single" w:sz="4" w:space="1" w:color="auto"/>
-          <w:right w:val="single" w:sz="4" w:space="1" w:color="auto"/>
+          <w:top w:val="double" w:sz="4" w:space="1" w:color="auto"/>
+          <w:left w:val="double" w:sz="4" w:space="1" w:color="auto"/>
+          <w:bottom w:val="double" w:sz="4" w:space="1" w:color="auto"/>
+          <w:right w:val="double" w:sz="4" w:space="1" w:color="auto"/>
         </w:pBdr>
         <w:autoSpaceDE w:val="0"/>
         <w:autoSpaceDN w:val="0"/>
@@ -43732,10 +43745,10 @@
     <w:p>
       <w:pPr>
         <w:pBdr>
-          <w:top w:val="single" w:sz="4" w:space="1" w:color="auto"/>
-          <w:left w:val="single" w:sz="4" w:space="1" w:color="auto"/>
-          <w:bottom w:val="single" w:sz="4" w:space="1" w:color="auto"/>
-          <w:right w:val="single" w:sz="4" w:space="1" w:color="auto"/>
+          <w:top w:val="double" w:sz="4" w:space="1" w:color="auto"/>
+          <w:left w:val="double" w:sz="4" w:space="1" w:color="auto"/>
+          <w:bottom w:val="double" w:sz="4" w:space="1" w:color="auto"/>
+          <w:right w:val="double" w:sz="4" w:space="1" w:color="auto"/>
         </w:pBdr>
         <w:autoSpaceDE w:val="0"/>
         <w:autoSpaceDN w:val="0"/>
@@ -43772,10 +43785,10 @@
     <w:p>
       <w:pPr>
         <w:pBdr>
-          <w:top w:val="single" w:sz="4" w:space="1" w:color="auto"/>
-          <w:left w:val="single" w:sz="4" w:space="1" w:color="auto"/>
-          <w:bottom w:val="single" w:sz="4" w:space="1" w:color="auto"/>
-          <w:right w:val="single" w:sz="4" w:space="1" w:color="auto"/>
+          <w:top w:val="double" w:sz="4" w:space="1" w:color="auto"/>
+          <w:left w:val="double" w:sz="4" w:space="1" w:color="auto"/>
+          <w:bottom w:val="double" w:sz="4" w:space="1" w:color="auto"/>
+          <w:right w:val="double" w:sz="4" w:space="1" w:color="auto"/>
         </w:pBdr>
         <w:autoSpaceDE w:val="0"/>
         <w:autoSpaceDN w:val="0"/>
@@ -45869,13 +45882,11 @@
           <w:p>
             <w:pPr>
               <w:rPr>
-                <w:b/>
                 <w:lang w:val="en-US"/>
               </w:rPr>
             </w:pPr>
             <w:r>
               <w:rPr>
-                <w:b/>
                 <w:lang w:val="en-US"/>
               </w:rPr>
               <w:t>0.20</w:t>
@@ -46225,13 +46236,11 @@
           <w:p>
             <w:pPr>
               <w:rPr>
-                <w:b/>
                 <w:lang w:val="en-US"/>
               </w:rPr>
             </w:pPr>
             <w:r>
               <w:rPr>
-                <w:b/>
                 <w:lang w:val="en-US"/>
               </w:rPr>
               <w:t>0.20</w:t>
@@ -46949,14 +46958,7 @@
                 <w:b/>
                 <w:lang w:val="en-US"/>
               </w:rPr>
-              <w:t>0.</w:t>
-            </w:r>
-            <w:r>
-              <w:rPr>
-                <w:b/>
-                <w:lang w:val="en-US"/>
-              </w:rPr>
-              <w:t>16</w:t>
+              <w:t>0.16</w:t>
             </w:r>
           </w:p>
         </w:tc>
@@ -48729,7 +48731,7 @@
         <w:rPr>
           <w:noProof/>
         </w:rPr>
-        <w:t>3</w:t>
+        <w:t>24</w:t>
       </w:r>
     </w:fldSimple>
   </w:p>
@@ -52237,7 +52239,7 @@
 </file>
 
 <file path=customXml/itemProps1.xml><?xml version="1.0" encoding="utf-8"?>
-<ds:datastoreItem xmlns:ds="http://schemas.openxmlformats.org/officeDocument/2006/customXml" ds:itemID="{96C82148-C1AD-48DE-96A4-FB61B3446F62}">
+<ds:datastoreItem xmlns:ds="http://schemas.openxmlformats.org/officeDocument/2006/customXml" ds:itemID="{58D0B42D-9299-42A8-A729-66742957B752}">
   <ds:schemaRefs>
     <ds:schemaRef ds:uri="http://schemas.openxmlformats.org/officeDocument/2006/bibliography"/>
   </ds:schemaRefs>

</xml_diff>